<commit_message>
worked on SRS doc
</commit_message>
<xml_diff>
--- a/Teamee Documents/Teamee SRS.docx
+++ b/Teamee Documents/Teamee SRS.docx
@@ -129,8 +129,8 @@
         <w:jc w:val="center"/>
         <w:rPr>
           <w:rFonts w:ascii="Times New Roman" w:hAnsi="Times New Roman" w:cs="Times New Roman"/>
-          <w:sz w:val="24"/>
-          <w:szCs w:val="24"/>
+          <w:sz w:val="44"/>
+          <w:szCs w:val="44"/>
         </w:rPr>
       </w:pPr>
       <w:bookmarkStart w:id="3" w:name="h.ux0ctv7c53rk" w:colFirst="0" w:colLast="0"/>
@@ -140,8 +140,8 @@
           <w:rFonts w:ascii="Times New Roman" w:eastAsia="Calibri" w:hAnsi="Times New Roman" w:cs="Times New Roman"/>
           <w:b/>
           <w:color w:val="000000"/>
-          <w:sz w:val="24"/>
-          <w:szCs w:val="24"/>
+          <w:sz w:val="44"/>
+          <w:szCs w:val="44"/>
         </w:rPr>
         <w:t>An Online Shopping Website - Tea</w:t>
       </w:r>
@@ -150,8 +150,8 @@
           <w:rFonts w:ascii="Times New Roman" w:eastAsia="Calibri" w:hAnsi="Times New Roman" w:cs="Times New Roman"/>
           <w:b/>
           <w:color w:val="000000"/>
-          <w:sz w:val="24"/>
-          <w:szCs w:val="24"/>
+          <w:sz w:val="44"/>
+          <w:szCs w:val="44"/>
         </w:rPr>
         <w:t>me</w:t>
       </w:r>
@@ -160,8 +160,8 @@
           <w:rFonts w:ascii="Times New Roman" w:eastAsia="Calibri" w:hAnsi="Times New Roman" w:cs="Times New Roman"/>
           <w:b/>
           <w:color w:val="000000"/>
-          <w:sz w:val="24"/>
-          <w:szCs w:val="24"/>
+          <w:sz w:val="44"/>
+          <w:szCs w:val="44"/>
         </w:rPr>
         <w:t>e</w:t>
       </w:r>
@@ -170,8 +170,8 @@
           <w:rFonts w:ascii="Times New Roman" w:eastAsia="Calibri" w:hAnsi="Times New Roman" w:cs="Times New Roman"/>
           <w:b/>
           <w:color w:val="000000"/>
-          <w:sz w:val="24"/>
-          <w:szCs w:val="24"/>
+          <w:sz w:val="44"/>
+          <w:szCs w:val="44"/>
         </w:rPr>
         <w:t xml:space="preserve"> </w:t>
       </w:r>
@@ -1749,6 +1749,7 @@
           <w:sz w:val="24"/>
           <w:szCs w:val="24"/>
         </w:rPr>
+        <w:lastRenderedPageBreak/>
         <w:t>6.6.1.</w:t>
       </w:r>
       <w:r>
@@ -1786,7 +1787,6 @@
           <w:sz w:val="24"/>
           <w:szCs w:val="24"/>
         </w:rPr>
-        <w:lastRenderedPageBreak/>
         <w:t>6.6.2.</w:t>
       </w:r>
       <w:r>
@@ -5097,59 +5097,13 @@
       <w:pPr>
         <w:spacing w:line="240" w:lineRule="auto"/>
         <w:rPr>
-          <w:rFonts w:ascii="Times New Roman" w:hAnsi="Times New Roman" w:cs="Times New Roman"/>
-          <w:sz w:val="24"/>
-          <w:szCs w:val="24"/>
-        </w:rPr>
-      </w:pPr>
-    </w:p>
-    <w:p>
-      <w:pPr>
-        <w:spacing w:line="240" w:lineRule="auto"/>
-        <w:rPr>
-          <w:rFonts w:ascii="Times New Roman" w:hAnsi="Times New Roman" w:cs="Times New Roman"/>
-          <w:sz w:val="24"/>
-          <w:szCs w:val="24"/>
-        </w:rPr>
-      </w:pPr>
-      <w:r>
-        <w:rPr>
-          <w:rFonts w:ascii="Times New Roman" w:eastAsia="Calibri" w:hAnsi="Times New Roman" w:cs="Times New Roman"/>
-          <w:b/>
-          <w:sz w:val="24"/>
-          <w:szCs w:val="24"/>
-        </w:rPr>
-        <w:lastRenderedPageBreak/>
-        <w:t>2.6. Apportioning of requirements</w:t>
-      </w:r>
-    </w:p>
-    <w:p>
-      <w:pPr>
-        <w:spacing w:line="240" w:lineRule="auto"/>
-        <w:rPr>
-          <w:rFonts w:ascii="Times New Roman" w:eastAsia="Calibri" w:hAnsi="Times New Roman" w:cs="Times New Roman"/>
-          <w:sz w:val="24"/>
-          <w:szCs w:val="24"/>
-        </w:rPr>
-      </w:pPr>
-      <w:r>
-        <w:rPr>
-          <w:rFonts w:ascii="Times New Roman" w:eastAsia="Calibri" w:hAnsi="Times New Roman" w:cs="Times New Roman"/>
-          <w:sz w:val="24"/>
-          <w:szCs w:val="24"/>
-        </w:rPr>
-        <w:t>N/A</w:t>
-      </w:r>
-    </w:p>
-    <w:p>
-      <w:pPr>
-        <w:spacing w:line="240" w:lineRule="auto"/>
-        <w:rPr>
-          <w:rFonts w:ascii="Times New Roman" w:eastAsia="Calibri" w:hAnsi="Times New Roman" w:cs="Times New Roman"/>
-          <w:sz w:val="24"/>
-          <w:szCs w:val="24"/>
-        </w:rPr>
-      </w:pPr>
+          <w:rFonts w:ascii="Times New Roman" w:eastAsia="Calibri" w:hAnsi="Times New Roman" w:cs="Times New Roman"/>
+          <w:sz w:val="24"/>
+          <w:szCs w:val="24"/>
+        </w:rPr>
+      </w:pPr>
+      <w:bookmarkStart w:id="4" w:name="_GoBack"/>
+      <w:bookmarkEnd w:id="4"/>
     </w:p>
     <w:p>
       <w:pPr>
@@ -5649,8 +5603,8 @@
           <w:szCs w:val="24"/>
         </w:rPr>
       </w:pPr>
-      <w:bookmarkStart w:id="4" w:name="h.2w6yg7tlm9sz" w:colFirst="0" w:colLast="0"/>
-      <w:bookmarkEnd w:id="4"/>
+      <w:bookmarkStart w:id="5" w:name="h.2w6yg7tlm9sz" w:colFirst="0" w:colLast="0"/>
+      <w:bookmarkEnd w:id="5"/>
       <w:r>
         <w:rPr>
           <w:rFonts w:ascii="Times New Roman" w:eastAsia="Calibri" w:hAnsi="Times New Roman" w:cs="Times New Roman"/>
@@ -5997,15 +5951,41 @@
           <w:sz w:val="24"/>
           <w:szCs w:val="24"/>
         </w:rPr>
-        <w:t>FR</w:t>
-      </w:r>
-      <w:r>
-        <w:rPr>
-          <w:rFonts w:ascii="Times New Roman" w:hAnsi="Times New Roman" w:cs="Times New Roman"/>
-          <w:sz w:val="24"/>
-          <w:szCs w:val="24"/>
-        </w:rPr>
-        <w:t>-1 Register for account</w:t>
+        <w:t>FR-1 Register for account</w:t>
+      </w:r>
+    </w:p>
+    <w:p>
+      <w:pPr>
+        <w:rPr>
+          <w:rFonts w:ascii="Times New Roman" w:hAnsi="Times New Roman" w:cs="Times New Roman"/>
+          <w:sz w:val="24"/>
+          <w:szCs w:val="24"/>
+        </w:rPr>
+      </w:pPr>
+      <w:r>
+        <w:rPr>
+          <w:rFonts w:ascii="Times New Roman" w:hAnsi="Times New Roman" w:cs="Times New Roman"/>
+          <w:sz w:val="24"/>
+          <w:szCs w:val="24"/>
+        </w:rPr>
+        <w:t>FR-2 Add item to cart</w:t>
+      </w:r>
+    </w:p>
+    <w:p>
+      <w:pPr>
+        <w:rPr>
+          <w:rFonts w:ascii="Times New Roman" w:hAnsi="Times New Roman" w:cs="Times New Roman"/>
+          <w:sz w:val="24"/>
+          <w:szCs w:val="24"/>
+        </w:rPr>
+      </w:pPr>
+      <w:r>
+        <w:rPr>
+          <w:rFonts w:ascii="Times New Roman" w:hAnsi="Times New Roman" w:cs="Times New Roman"/>
+          <w:sz w:val="24"/>
+          <w:szCs w:val="24"/>
+        </w:rPr>
+        <w:t>FR-3 Checkout items</w:t>
       </w:r>
     </w:p>
     <w:p>
@@ -6023,140 +6003,58 @@
           <w:szCs w:val="24"/>
         </w:rPr>
         <w:lastRenderedPageBreak/>
-        <w:t>FR</w:t>
-      </w:r>
-      <w:r>
-        <w:rPr>
-          <w:rFonts w:ascii="Times New Roman" w:hAnsi="Times New Roman" w:cs="Times New Roman"/>
-          <w:sz w:val="24"/>
-          <w:szCs w:val="24"/>
-        </w:rPr>
-        <w:t>-2 Add item to cart</w:t>
-      </w:r>
-    </w:p>
-    <w:p>
-      <w:pPr>
-        <w:rPr>
-          <w:rFonts w:ascii="Times New Roman" w:hAnsi="Times New Roman" w:cs="Times New Roman"/>
-          <w:sz w:val="24"/>
-          <w:szCs w:val="24"/>
-        </w:rPr>
-      </w:pPr>
-      <w:r>
-        <w:rPr>
-          <w:rFonts w:ascii="Times New Roman" w:hAnsi="Times New Roman" w:cs="Times New Roman"/>
-          <w:sz w:val="24"/>
-          <w:szCs w:val="24"/>
-        </w:rPr>
-        <w:t>FR</w:t>
-      </w:r>
-      <w:r>
-        <w:rPr>
-          <w:rFonts w:ascii="Times New Roman" w:hAnsi="Times New Roman" w:cs="Times New Roman"/>
-          <w:sz w:val="24"/>
-          <w:szCs w:val="24"/>
-        </w:rPr>
-        <w:t>-3 Checkout items</w:t>
-      </w:r>
-    </w:p>
-    <w:p>
-      <w:pPr>
-        <w:rPr>
-          <w:rFonts w:ascii="Times New Roman" w:hAnsi="Times New Roman" w:cs="Times New Roman"/>
-          <w:sz w:val="24"/>
-          <w:szCs w:val="24"/>
-        </w:rPr>
-      </w:pPr>
-      <w:r>
-        <w:rPr>
-          <w:rFonts w:ascii="Times New Roman" w:hAnsi="Times New Roman" w:cs="Times New Roman"/>
-          <w:sz w:val="24"/>
-          <w:szCs w:val="24"/>
-        </w:rPr>
-        <w:t>FR</w:t>
-      </w:r>
-      <w:r>
-        <w:rPr>
-          <w:rFonts w:ascii="Times New Roman" w:hAnsi="Times New Roman" w:cs="Times New Roman"/>
-          <w:sz w:val="24"/>
-          <w:szCs w:val="24"/>
-        </w:rPr>
-        <w:t>-4 Search for the closest location</w:t>
-      </w:r>
-    </w:p>
-    <w:p>
-      <w:pPr>
-        <w:rPr>
-          <w:rFonts w:ascii="Times New Roman" w:hAnsi="Times New Roman" w:cs="Times New Roman"/>
-          <w:sz w:val="24"/>
-          <w:szCs w:val="24"/>
-        </w:rPr>
-      </w:pPr>
-      <w:r>
-        <w:rPr>
-          <w:rFonts w:ascii="Times New Roman" w:hAnsi="Times New Roman" w:cs="Times New Roman"/>
-          <w:sz w:val="24"/>
-          <w:szCs w:val="24"/>
-        </w:rPr>
-        <w:t>FR</w:t>
-      </w:r>
-      <w:r>
-        <w:rPr>
-          <w:rFonts w:ascii="Times New Roman" w:hAnsi="Times New Roman" w:cs="Times New Roman"/>
-          <w:sz w:val="24"/>
-          <w:szCs w:val="24"/>
-        </w:rPr>
-        <w:t>-5 View all locations</w:t>
-      </w:r>
-    </w:p>
-    <w:p>
-      <w:pPr>
-        <w:rPr>
-          <w:rFonts w:ascii="Times New Roman" w:hAnsi="Times New Roman" w:cs="Times New Roman"/>
-          <w:sz w:val="24"/>
-          <w:szCs w:val="24"/>
-        </w:rPr>
-      </w:pPr>
-      <w:r>
-        <w:rPr>
-          <w:rFonts w:ascii="Times New Roman" w:hAnsi="Times New Roman" w:cs="Times New Roman"/>
-          <w:sz w:val="24"/>
-          <w:szCs w:val="24"/>
-        </w:rPr>
-        <w:t>FR</w:t>
-      </w:r>
-      <w:r>
-        <w:rPr>
-          <w:rFonts w:ascii="Times New Roman" w:hAnsi="Times New Roman" w:cs="Times New Roman"/>
-          <w:sz w:val="24"/>
-          <w:szCs w:val="24"/>
-        </w:rPr>
-        <w:t xml:space="preserve">-6 Contact Teamee </w:t>
-      </w:r>
-    </w:p>
-    <w:p>
-      <w:pPr>
-        <w:rPr>
-          <w:rFonts w:ascii="Times New Roman" w:hAnsi="Times New Roman" w:cs="Times New Roman"/>
-          <w:sz w:val="24"/>
-          <w:szCs w:val="24"/>
-        </w:rPr>
-      </w:pPr>
-      <w:r>
-        <w:rPr>
-          <w:rFonts w:ascii="Times New Roman" w:hAnsi="Times New Roman" w:cs="Times New Roman"/>
-          <w:sz w:val="24"/>
-          <w:szCs w:val="24"/>
-        </w:rPr>
-        <w:t>FR</w:t>
-      </w:r>
-      <w:r>
-        <w:rPr>
-          <w:rFonts w:ascii="Times New Roman" w:hAnsi="Times New Roman" w:cs="Times New Roman"/>
-          <w:sz w:val="24"/>
-          <w:szCs w:val="24"/>
-        </w:rPr>
-        <w:t>-7 Sign up for promotions and news</w:t>
+        <w:t>FR-4 Search for the closest location</w:t>
+      </w:r>
+    </w:p>
+    <w:p>
+      <w:pPr>
+        <w:rPr>
+          <w:rFonts w:ascii="Times New Roman" w:hAnsi="Times New Roman" w:cs="Times New Roman"/>
+          <w:sz w:val="24"/>
+          <w:szCs w:val="24"/>
+        </w:rPr>
+      </w:pPr>
+      <w:r>
+        <w:rPr>
+          <w:rFonts w:ascii="Times New Roman" w:hAnsi="Times New Roman" w:cs="Times New Roman"/>
+          <w:sz w:val="24"/>
+          <w:szCs w:val="24"/>
+        </w:rPr>
+        <w:t>FR-5 View all locations</w:t>
+      </w:r>
+    </w:p>
+    <w:p>
+      <w:pPr>
+        <w:rPr>
+          <w:rFonts w:ascii="Times New Roman" w:hAnsi="Times New Roman" w:cs="Times New Roman"/>
+          <w:sz w:val="24"/>
+          <w:szCs w:val="24"/>
+        </w:rPr>
+      </w:pPr>
+      <w:r>
+        <w:rPr>
+          <w:rFonts w:ascii="Times New Roman" w:hAnsi="Times New Roman" w:cs="Times New Roman"/>
+          <w:sz w:val="24"/>
+          <w:szCs w:val="24"/>
+        </w:rPr>
+        <w:t xml:space="preserve">FR-6 Contact Teamee </w:t>
+      </w:r>
+    </w:p>
+    <w:p>
+      <w:pPr>
+        <w:rPr>
+          <w:rFonts w:ascii="Times New Roman" w:hAnsi="Times New Roman" w:cs="Times New Roman"/>
+          <w:sz w:val="24"/>
+          <w:szCs w:val="24"/>
+        </w:rPr>
+      </w:pPr>
+      <w:r>
+        <w:rPr>
+          <w:rFonts w:ascii="Times New Roman" w:hAnsi="Times New Roman" w:cs="Times New Roman"/>
+          <w:sz w:val="24"/>
+          <w:szCs w:val="24"/>
+        </w:rPr>
+        <w:t>FR-7 Sign up for promotions and news</w:t>
       </w:r>
     </w:p>
     <w:p>
@@ -6175,15 +6073,7 @@
           <w:sz w:val="24"/>
           <w:szCs w:val="24"/>
         </w:rPr>
-        <w:t>FR</w:t>
-      </w:r>
-      <w:r>
-        <w:rPr>
-          <w:rFonts w:ascii="Times New Roman" w:hAnsi="Times New Roman" w:cs="Times New Roman"/>
-          <w:sz w:val="24"/>
-          <w:szCs w:val="24"/>
-        </w:rPr>
-        <w:t>-8 Obtain a receipt of the order</w:t>
+        <w:t>FR-8 Obtain a receipt of the order</w:t>
       </w:r>
       <w:r>
         <w:rPr>
@@ -6209,66 +6099,42 @@
           <w:sz w:val="24"/>
           <w:szCs w:val="24"/>
         </w:rPr>
-        <w:t>FR</w:t>
-      </w:r>
-      <w:r>
-        <w:rPr>
-          <w:rFonts w:ascii="Times New Roman" w:hAnsi="Times New Roman" w:cs="Times New Roman"/>
-          <w:sz w:val="24"/>
-          <w:szCs w:val="24"/>
-        </w:rPr>
-        <w:t>-9 Check all orders</w:t>
-      </w:r>
-    </w:p>
-    <w:p>
-      <w:pPr>
-        <w:rPr>
-          <w:rFonts w:ascii="Times New Roman" w:hAnsi="Times New Roman" w:cs="Times New Roman"/>
-          <w:sz w:val="24"/>
-          <w:szCs w:val="24"/>
-        </w:rPr>
-      </w:pPr>
-      <w:r>
-        <w:rPr>
-          <w:rFonts w:ascii="Times New Roman" w:hAnsi="Times New Roman" w:cs="Times New Roman"/>
-          <w:sz w:val="24"/>
-          <w:szCs w:val="24"/>
-        </w:rPr>
-        <w:t>FR</w:t>
-      </w:r>
-      <w:r>
-        <w:rPr>
-          <w:rFonts w:ascii="Times New Roman" w:hAnsi="Times New Roman" w:cs="Times New Roman"/>
-          <w:sz w:val="24"/>
-          <w:szCs w:val="24"/>
-        </w:rPr>
-        <w:t>-10 Complete an order</w:t>
-      </w:r>
-    </w:p>
-    <w:p>
-      <w:pPr>
-        <w:spacing w:line="240" w:lineRule="auto"/>
-        <w:rPr>
-          <w:rFonts w:ascii="Times New Roman" w:hAnsi="Times New Roman" w:cs="Times New Roman"/>
-          <w:sz w:val="24"/>
-          <w:szCs w:val="24"/>
-        </w:rPr>
-      </w:pPr>
-      <w:r>
-        <w:rPr>
-          <w:rFonts w:ascii="Times New Roman" w:hAnsi="Times New Roman" w:cs="Times New Roman"/>
-          <w:sz w:val="24"/>
-          <w:szCs w:val="24"/>
-        </w:rPr>
-        <w:t>FR</w:t>
-      </w:r>
-      <w:r>
-        <w:rPr>
-          <w:rFonts w:ascii="Times New Roman" w:hAnsi="Times New Roman" w:cs="Times New Roman"/>
-          <w:sz w:val="24"/>
-          <w:szCs w:val="24"/>
-        </w:rPr>
-        <w:t>-11 View user’s contact information</w:t>
+        <w:t>FR-9 Check all orders</w:t>
+      </w:r>
+    </w:p>
+    <w:p>
+      <w:pPr>
+        <w:rPr>
+          <w:rFonts w:ascii="Times New Roman" w:hAnsi="Times New Roman" w:cs="Times New Roman"/>
+          <w:sz w:val="24"/>
+          <w:szCs w:val="24"/>
+        </w:rPr>
+      </w:pPr>
+      <w:r>
+        <w:rPr>
+          <w:rFonts w:ascii="Times New Roman" w:hAnsi="Times New Roman" w:cs="Times New Roman"/>
+          <w:sz w:val="24"/>
+          <w:szCs w:val="24"/>
+        </w:rPr>
+        <w:t>FR-10 Complete an order</w:t>
+      </w:r>
+    </w:p>
+    <w:p>
+      <w:pPr>
+        <w:spacing w:line="240" w:lineRule="auto"/>
+        <w:rPr>
+          <w:rFonts w:ascii="Times New Roman" w:hAnsi="Times New Roman" w:cs="Times New Roman"/>
+          <w:sz w:val="24"/>
+          <w:szCs w:val="24"/>
+        </w:rPr>
+      </w:pPr>
+      <w:r>
+        <w:rPr>
+          <w:rFonts w:ascii="Times New Roman" w:hAnsi="Times New Roman" w:cs="Times New Roman"/>
+          <w:sz w:val="24"/>
+          <w:szCs w:val="24"/>
+        </w:rPr>
+        <w:t>FR-11 View user’s contact information</w:t>
       </w:r>
     </w:p>
     <w:p>
@@ -6916,26 +6782,26 @@
           <w:sz w:val="24"/>
           <w:szCs w:val="24"/>
         </w:rPr>
+        <w:t>Error Handling</w:t>
+      </w:r>
+    </w:p>
+    <w:p>
+      <w:pPr>
+        <w:spacing w:line="240" w:lineRule="auto"/>
+        <w:ind w:left="720"/>
+        <w:rPr>
+          <w:rFonts w:ascii="Times New Roman" w:hAnsi="Times New Roman" w:cs="Times New Roman"/>
+          <w:sz w:val="24"/>
+          <w:szCs w:val="24"/>
+        </w:rPr>
+      </w:pPr>
+      <w:r>
+        <w:rPr>
+          <w:rFonts w:ascii="Times New Roman" w:hAnsi="Times New Roman" w:cs="Times New Roman"/>
+          <w:sz w:val="24"/>
+          <w:szCs w:val="24"/>
+        </w:rPr>
         <w:lastRenderedPageBreak/>
-        <w:t>Error Handling</w:t>
-      </w:r>
-    </w:p>
-    <w:p>
-      <w:pPr>
-        <w:spacing w:line="240" w:lineRule="auto"/>
-        <w:ind w:left="720"/>
-        <w:rPr>
-          <w:rFonts w:ascii="Times New Roman" w:hAnsi="Times New Roman" w:cs="Times New Roman"/>
-          <w:sz w:val="24"/>
-          <w:szCs w:val="24"/>
-        </w:rPr>
-      </w:pPr>
-      <w:r>
-        <w:rPr>
-          <w:rFonts w:ascii="Times New Roman" w:hAnsi="Times New Roman" w:cs="Times New Roman"/>
-          <w:sz w:val="24"/>
-          <w:szCs w:val="24"/>
-        </w:rPr>
         <w:t xml:space="preserve">- If the user did not select the quantity, the system shall display an error message prompting the user to select a quantity. </w:t>
       </w:r>
     </w:p>
@@ -6955,16 +6821,7 @@
           <w:sz w:val="24"/>
           <w:szCs w:val="24"/>
         </w:rPr>
-        <w:t xml:space="preserve">6.2.3 </w:t>
-      </w:r>
-      <w:r>
-        <w:rPr>
-          <w:rFonts w:ascii="Times New Roman" w:hAnsi="Times New Roman" w:cs="Times New Roman"/>
-          <w:b/>
-          <w:sz w:val="24"/>
-          <w:szCs w:val="24"/>
-        </w:rPr>
-        <w:t>FR-3</w:t>
+        <w:t>6.2.3 FR-3</w:t>
       </w:r>
       <w:r>
         <w:rPr>
@@ -7358,7 +7215,7 @@
           <w:sz w:val="24"/>
           <w:szCs w:val="24"/>
         </w:rPr>
-        <w:t xml:space="preserve">6.2.4 </w:t>
+        <w:t>6.2.4 FR-4</w:t>
       </w:r>
       <w:r>
         <w:rPr>
@@ -7367,7 +7224,7 @@
           <w:sz w:val="24"/>
           <w:szCs w:val="24"/>
         </w:rPr>
-        <w:t>FR-4</w:t>
+        <w:t>:</w:t>
       </w:r>
       <w:r>
         <w:rPr>
@@ -7376,6 +7233,236 @@
           <w:sz w:val="24"/>
           <w:szCs w:val="24"/>
         </w:rPr>
+        <w:t xml:space="preserve"> Search for the closest location</w:t>
+      </w:r>
+    </w:p>
+    <w:p>
+      <w:pPr>
+        <w:spacing w:line="240" w:lineRule="auto"/>
+        <w:rPr>
+          <w:rFonts w:ascii="Times New Roman" w:hAnsi="Times New Roman" w:cs="Times New Roman"/>
+          <w:sz w:val="24"/>
+          <w:szCs w:val="24"/>
+        </w:rPr>
+      </w:pPr>
+      <w:r>
+        <w:rPr>
+          <w:rFonts w:ascii="Times New Roman" w:hAnsi="Times New Roman" w:cs="Times New Roman"/>
+          <w:sz w:val="24"/>
+          <w:szCs w:val="24"/>
+        </w:rPr>
+        <w:t>Description</w:t>
+      </w:r>
+    </w:p>
+    <w:p>
+      <w:pPr>
+        <w:spacing w:line="240" w:lineRule="auto"/>
+        <w:rPr>
+          <w:rFonts w:ascii="Times New Roman" w:hAnsi="Times New Roman" w:cs="Times New Roman"/>
+          <w:sz w:val="24"/>
+          <w:szCs w:val="24"/>
+        </w:rPr>
+      </w:pPr>
+      <w:r>
+        <w:rPr>
+          <w:rFonts w:ascii="Times New Roman" w:hAnsi="Times New Roman" w:cs="Times New Roman"/>
+          <w:sz w:val="24"/>
+          <w:szCs w:val="24"/>
+        </w:rPr>
+        <w:tab/>
+        <w:t xml:space="preserve">The user shall be able to search for the closest Teamee location using either an address or </w:t>
+      </w:r>
+      <w:r>
+        <w:rPr>
+          <w:rFonts w:ascii="Times New Roman" w:hAnsi="Times New Roman" w:cs="Times New Roman"/>
+          <w:sz w:val="24"/>
+          <w:szCs w:val="24"/>
+        </w:rPr>
+        <w:tab/>
+        <w:t xml:space="preserve">zip code. </w:t>
+      </w:r>
+      <w:r>
+        <w:rPr>
+          <w:rFonts w:ascii="Times New Roman" w:hAnsi="Times New Roman" w:cs="Times New Roman"/>
+          <w:sz w:val="24"/>
+          <w:szCs w:val="24"/>
+        </w:rPr>
+        <w:tab/>
+      </w:r>
+    </w:p>
+    <w:p>
+      <w:pPr>
+        <w:spacing w:line="240" w:lineRule="auto"/>
+        <w:rPr>
+          <w:rFonts w:ascii="Times New Roman" w:hAnsi="Times New Roman" w:cs="Times New Roman"/>
+          <w:i/>
+          <w:sz w:val="24"/>
+          <w:szCs w:val="24"/>
+        </w:rPr>
+      </w:pPr>
+      <w:r>
+        <w:rPr>
+          <w:rFonts w:ascii="Times New Roman" w:hAnsi="Times New Roman" w:cs="Times New Roman"/>
+          <w:i/>
+          <w:sz w:val="24"/>
+          <w:szCs w:val="24"/>
+        </w:rPr>
+        <w:t>Input</w:t>
+      </w:r>
+    </w:p>
+    <w:p>
+      <w:pPr>
+        <w:pStyle w:val="ListParagraph"/>
+        <w:numPr>
+          <w:ilvl w:val="0"/>
+          <w:numId w:val="42"/>
+        </w:numPr>
+        <w:spacing w:line="240" w:lineRule="auto"/>
+        <w:rPr>
+          <w:rFonts w:ascii="Times New Roman" w:hAnsi="Times New Roman" w:cs="Times New Roman"/>
+          <w:sz w:val="24"/>
+          <w:szCs w:val="24"/>
+        </w:rPr>
+      </w:pPr>
+      <w:r>
+        <w:rPr>
+          <w:rFonts w:ascii="Times New Roman" w:hAnsi="Times New Roman" w:cs="Times New Roman"/>
+          <w:sz w:val="24"/>
+          <w:szCs w:val="24"/>
+        </w:rPr>
+        <w:t>User shall input an address or zip code in the search bar</w:t>
+      </w:r>
+    </w:p>
+    <w:p>
+      <w:pPr>
+        <w:pStyle w:val="ListParagraph"/>
+        <w:numPr>
+          <w:ilvl w:val="0"/>
+          <w:numId w:val="42"/>
+        </w:numPr>
+        <w:spacing w:line="240" w:lineRule="auto"/>
+        <w:rPr>
+          <w:rFonts w:ascii="Times New Roman" w:hAnsi="Times New Roman" w:cs="Times New Roman"/>
+          <w:sz w:val="24"/>
+          <w:szCs w:val="24"/>
+        </w:rPr>
+      </w:pPr>
+      <w:r>
+        <w:rPr>
+          <w:rFonts w:ascii="Times New Roman" w:hAnsi="Times New Roman" w:cs="Times New Roman"/>
+          <w:sz w:val="24"/>
+          <w:szCs w:val="24"/>
+        </w:rPr>
+        <w:t>User shall click the search button</w:t>
+      </w:r>
+    </w:p>
+    <w:p>
+      <w:pPr>
+        <w:spacing w:line="240" w:lineRule="auto"/>
+        <w:rPr>
+          <w:rFonts w:ascii="Times New Roman" w:hAnsi="Times New Roman" w:cs="Times New Roman"/>
+          <w:i/>
+          <w:sz w:val="24"/>
+          <w:szCs w:val="24"/>
+        </w:rPr>
+      </w:pPr>
+      <w:r>
+        <w:rPr>
+          <w:rFonts w:ascii="Times New Roman" w:hAnsi="Times New Roman" w:cs="Times New Roman"/>
+          <w:i/>
+          <w:sz w:val="24"/>
+          <w:szCs w:val="24"/>
+        </w:rPr>
+        <w:t>Processing</w:t>
+      </w:r>
+    </w:p>
+    <w:p>
+      <w:pPr>
+        <w:pStyle w:val="ListParagraph"/>
+        <w:numPr>
+          <w:ilvl w:val="0"/>
+          <w:numId w:val="42"/>
+        </w:numPr>
+        <w:spacing w:line="240" w:lineRule="auto"/>
+        <w:rPr>
+          <w:rFonts w:ascii="Times New Roman" w:hAnsi="Times New Roman" w:cs="Times New Roman"/>
+          <w:sz w:val="24"/>
+          <w:szCs w:val="24"/>
+        </w:rPr>
+      </w:pPr>
+      <w:r>
+        <w:rPr>
+          <w:rFonts w:ascii="Times New Roman" w:hAnsi="Times New Roman" w:cs="Times New Roman"/>
+          <w:sz w:val="24"/>
+          <w:szCs w:val="24"/>
+        </w:rPr>
+        <w:t>System shall search for the nearest Teamee location using Google map API</w:t>
+      </w:r>
+    </w:p>
+    <w:p>
+      <w:pPr>
+        <w:spacing w:line="240" w:lineRule="auto"/>
+        <w:rPr>
+          <w:rFonts w:ascii="Times New Roman" w:hAnsi="Times New Roman" w:cs="Times New Roman"/>
+          <w:i/>
+          <w:sz w:val="24"/>
+          <w:szCs w:val="24"/>
+        </w:rPr>
+      </w:pPr>
+      <w:r>
+        <w:rPr>
+          <w:rFonts w:ascii="Times New Roman" w:hAnsi="Times New Roman" w:cs="Times New Roman"/>
+          <w:i/>
+          <w:sz w:val="24"/>
+          <w:szCs w:val="24"/>
+        </w:rPr>
+        <w:t>Output</w:t>
+      </w:r>
+    </w:p>
+    <w:p>
+      <w:pPr>
+        <w:spacing w:line="240" w:lineRule="auto"/>
+        <w:ind w:left="720"/>
+        <w:rPr>
+          <w:rFonts w:ascii="Times New Roman" w:hAnsi="Times New Roman" w:cs="Times New Roman"/>
+          <w:sz w:val="24"/>
+          <w:szCs w:val="24"/>
+        </w:rPr>
+      </w:pPr>
+      <w:r>
+        <w:rPr>
+          <w:rFonts w:ascii="Times New Roman" w:hAnsi="Times New Roman" w:cs="Times New Roman"/>
+          <w:sz w:val="24"/>
+          <w:szCs w:val="24"/>
+        </w:rPr>
+        <w:t>The system shall zoom the user to the nearest Teamee location and an info window for the store shall be displayed. The info window shall contain the store’s address, picture, and phone number.</w:t>
+      </w:r>
+    </w:p>
+    <w:p>
+      <w:pPr>
+        <w:rPr>
+          <w:rFonts w:ascii="Times New Roman" w:hAnsi="Times New Roman" w:cs="Times New Roman"/>
+          <w:b/>
+          <w:sz w:val="24"/>
+          <w:szCs w:val="24"/>
+        </w:rPr>
+      </w:pPr>
+      <w:r>
+        <w:rPr>
+          <w:rFonts w:ascii="Times New Roman" w:hAnsi="Times New Roman" w:cs="Times New Roman"/>
+          <w:b/>
+          <w:sz w:val="24"/>
+          <w:szCs w:val="24"/>
+        </w:rPr>
+        <w:t>6.2.5 FR-5</w:t>
+      </w:r>
+      <w:r>
+        <w:rPr>
+          <w:rFonts w:ascii="Times New Roman" w:hAnsi="Times New Roman" w:cs="Times New Roman"/>
+          <w:b/>
+          <w:sz w:val="24"/>
+          <w:szCs w:val="24"/>
+        </w:rPr>
         <w:t>:</w:t>
       </w:r>
       <w:r>
@@ -7385,7 +7472,7 @@
           <w:sz w:val="24"/>
           <w:szCs w:val="24"/>
         </w:rPr>
-        <w:t xml:space="preserve"> Search for the closest location</w:t>
+        <w:t xml:space="preserve"> View all locations</w:t>
       </w:r>
     </w:p>
     <w:p>
@@ -7409,6 +7496,229 @@
     <w:p>
       <w:pPr>
         <w:spacing w:line="240" w:lineRule="auto"/>
+        <w:ind w:left="720"/>
+        <w:rPr>
+          <w:rFonts w:ascii="Times New Roman" w:hAnsi="Times New Roman" w:cs="Times New Roman"/>
+          <w:sz w:val="24"/>
+          <w:szCs w:val="24"/>
+        </w:rPr>
+      </w:pPr>
+      <w:r>
+        <w:rPr>
+          <w:rFonts w:ascii="Times New Roman" w:hAnsi="Times New Roman" w:cs="Times New Roman"/>
+          <w:sz w:val="24"/>
+          <w:szCs w:val="24"/>
+        </w:rPr>
+        <w:t>When the user enters the location page, a map with all the Teamee’s location shall be displayed with markers showing each store’s location.</w:t>
+      </w:r>
+    </w:p>
+    <w:p>
+      <w:pPr>
+        <w:spacing w:line="240" w:lineRule="auto"/>
+        <w:rPr>
+          <w:rFonts w:ascii="Times New Roman" w:hAnsi="Times New Roman" w:cs="Times New Roman"/>
+          <w:i/>
+          <w:sz w:val="24"/>
+          <w:szCs w:val="24"/>
+        </w:rPr>
+      </w:pPr>
+      <w:r>
+        <w:rPr>
+          <w:rFonts w:ascii="Times New Roman" w:hAnsi="Times New Roman" w:cs="Times New Roman"/>
+          <w:i/>
+          <w:sz w:val="24"/>
+          <w:szCs w:val="24"/>
+        </w:rPr>
+        <w:t>Input</w:t>
+      </w:r>
+    </w:p>
+    <w:p>
+      <w:pPr>
+        <w:pStyle w:val="ListParagraph"/>
+        <w:numPr>
+          <w:ilvl w:val="0"/>
+          <w:numId w:val="42"/>
+        </w:numPr>
+        <w:spacing w:line="240" w:lineRule="auto"/>
+        <w:rPr>
+          <w:rFonts w:ascii="Times New Roman" w:hAnsi="Times New Roman" w:cs="Times New Roman"/>
+          <w:sz w:val="24"/>
+          <w:szCs w:val="24"/>
+        </w:rPr>
+      </w:pPr>
+      <w:r>
+        <w:rPr>
+          <w:rFonts w:ascii="Times New Roman" w:hAnsi="Times New Roman" w:cs="Times New Roman"/>
+          <w:sz w:val="24"/>
+          <w:szCs w:val="24"/>
+        </w:rPr>
+        <w:t>User click on the location tab</w:t>
+      </w:r>
+    </w:p>
+    <w:p>
+      <w:pPr>
+        <w:spacing w:line="240" w:lineRule="auto"/>
+        <w:rPr>
+          <w:rFonts w:ascii="Times New Roman" w:hAnsi="Times New Roman" w:cs="Times New Roman"/>
+          <w:i/>
+          <w:sz w:val="24"/>
+          <w:szCs w:val="24"/>
+        </w:rPr>
+      </w:pPr>
+      <w:r>
+        <w:rPr>
+          <w:rFonts w:ascii="Times New Roman" w:hAnsi="Times New Roman" w:cs="Times New Roman"/>
+          <w:i/>
+          <w:sz w:val="24"/>
+          <w:szCs w:val="24"/>
+        </w:rPr>
+        <w:t>Processing</w:t>
+      </w:r>
+    </w:p>
+    <w:p>
+      <w:pPr>
+        <w:pStyle w:val="ListParagraph"/>
+        <w:numPr>
+          <w:ilvl w:val="0"/>
+          <w:numId w:val="42"/>
+        </w:numPr>
+        <w:spacing w:line="240" w:lineRule="auto"/>
+        <w:rPr>
+          <w:rFonts w:ascii="Times New Roman" w:hAnsi="Times New Roman" w:cs="Times New Roman"/>
+          <w:sz w:val="24"/>
+          <w:szCs w:val="24"/>
+        </w:rPr>
+      </w:pPr>
+      <w:r>
+        <w:rPr>
+          <w:rFonts w:ascii="Times New Roman" w:hAnsi="Times New Roman" w:cs="Times New Roman"/>
+          <w:sz w:val="24"/>
+          <w:szCs w:val="24"/>
+        </w:rPr>
+        <w:t xml:space="preserve">System shall display a google map </w:t>
+      </w:r>
+    </w:p>
+    <w:p>
+      <w:pPr>
+        <w:pStyle w:val="ListParagraph"/>
+        <w:numPr>
+          <w:ilvl w:val="0"/>
+          <w:numId w:val="42"/>
+        </w:numPr>
+        <w:spacing w:line="240" w:lineRule="auto"/>
+        <w:rPr>
+          <w:rFonts w:ascii="Times New Roman" w:hAnsi="Times New Roman" w:cs="Times New Roman"/>
+          <w:sz w:val="24"/>
+          <w:szCs w:val="24"/>
+        </w:rPr>
+      </w:pPr>
+      <w:r>
+        <w:rPr>
+          <w:rFonts w:ascii="Times New Roman" w:hAnsi="Times New Roman" w:cs="Times New Roman"/>
+          <w:sz w:val="24"/>
+          <w:szCs w:val="24"/>
+        </w:rPr>
+        <w:t>System shall show markers of all the Teamee locations</w:t>
+      </w:r>
+    </w:p>
+    <w:p>
+      <w:pPr>
+        <w:spacing w:line="240" w:lineRule="auto"/>
+        <w:rPr>
+          <w:rFonts w:ascii="Times New Roman" w:hAnsi="Times New Roman" w:cs="Times New Roman"/>
+          <w:i/>
+          <w:sz w:val="24"/>
+          <w:szCs w:val="24"/>
+        </w:rPr>
+      </w:pPr>
+      <w:r>
+        <w:rPr>
+          <w:rFonts w:ascii="Times New Roman" w:hAnsi="Times New Roman" w:cs="Times New Roman"/>
+          <w:i/>
+          <w:sz w:val="24"/>
+          <w:szCs w:val="24"/>
+        </w:rPr>
+        <w:t>Output</w:t>
+      </w:r>
+    </w:p>
+    <w:p>
+      <w:pPr>
+        <w:spacing w:line="240" w:lineRule="auto"/>
+        <w:ind w:left="720"/>
+        <w:rPr>
+          <w:rFonts w:ascii="Times New Roman" w:hAnsi="Times New Roman" w:cs="Times New Roman"/>
+          <w:sz w:val="24"/>
+          <w:szCs w:val="24"/>
+        </w:rPr>
+      </w:pPr>
+      <w:r>
+        <w:rPr>
+          <w:rFonts w:ascii="Times New Roman" w:hAnsi="Times New Roman" w:cs="Times New Roman"/>
+          <w:sz w:val="24"/>
+          <w:szCs w:val="24"/>
+        </w:rPr>
+        <w:lastRenderedPageBreak/>
+        <w:t xml:space="preserve">A google map zoomed into the Teamee locations. The user shall be able to view all the Teamee locations at once.  </w:t>
+      </w:r>
+    </w:p>
+    <w:p>
+      <w:pPr>
+        <w:rPr>
+          <w:rFonts w:ascii="Times New Roman" w:hAnsi="Times New Roman" w:cs="Times New Roman"/>
+          <w:b/>
+          <w:sz w:val="24"/>
+          <w:szCs w:val="24"/>
+        </w:rPr>
+      </w:pPr>
+      <w:r>
+        <w:rPr>
+          <w:rFonts w:ascii="Times New Roman" w:hAnsi="Times New Roman" w:cs="Times New Roman"/>
+          <w:b/>
+          <w:sz w:val="24"/>
+          <w:szCs w:val="24"/>
+        </w:rPr>
+        <w:t>6.2.6 FR-6</w:t>
+      </w:r>
+      <w:r>
+        <w:rPr>
+          <w:rFonts w:ascii="Times New Roman" w:hAnsi="Times New Roman" w:cs="Times New Roman"/>
+          <w:b/>
+          <w:sz w:val="24"/>
+          <w:szCs w:val="24"/>
+        </w:rPr>
+        <w:t>:</w:t>
+      </w:r>
+      <w:r>
+        <w:rPr>
+          <w:rFonts w:ascii="Times New Roman" w:hAnsi="Times New Roman" w:cs="Times New Roman"/>
+          <w:b/>
+          <w:sz w:val="24"/>
+          <w:szCs w:val="24"/>
+        </w:rPr>
+        <w:t xml:space="preserve"> Contact Teamee </w:t>
+      </w:r>
+    </w:p>
+    <w:p>
+      <w:pPr>
+        <w:spacing w:line="240" w:lineRule="auto"/>
+        <w:rPr>
+          <w:rFonts w:ascii="Times New Roman" w:hAnsi="Times New Roman" w:cs="Times New Roman"/>
+          <w:sz w:val="24"/>
+          <w:szCs w:val="24"/>
+        </w:rPr>
+      </w:pPr>
+      <w:r>
+        <w:rPr>
+          <w:rFonts w:ascii="Times New Roman" w:hAnsi="Times New Roman" w:cs="Times New Roman"/>
+          <w:sz w:val="24"/>
+          <w:szCs w:val="24"/>
+        </w:rPr>
+        <w:t>Description</w:t>
+      </w:r>
+    </w:p>
+    <w:p>
+      <w:pPr>
+        <w:spacing w:line="240" w:lineRule="auto"/>
         <w:rPr>
           <w:rFonts w:ascii="Times New Roman" w:hAnsi="Times New Roman" w:cs="Times New Roman"/>
           <w:sz w:val="24"/>
@@ -7423,6 +7733,14 @@
         </w:rPr>
         <w:tab/>
       </w:r>
+      <w:r>
+        <w:rPr>
+          <w:rFonts w:ascii="Times New Roman" w:hAnsi="Times New Roman" w:cs="Times New Roman"/>
+          <w:sz w:val="24"/>
+          <w:szCs w:val="24"/>
+        </w:rPr>
+        <w:t>A contact page shall allow the user to fill out a form and send it to Teamee’s staff.</w:t>
+      </w:r>
     </w:p>
     <w:p>
       <w:pPr>
@@ -7446,6 +7764,75 @@
     </w:p>
     <w:p>
       <w:pPr>
+        <w:pStyle w:val="ListParagraph"/>
+        <w:numPr>
+          <w:ilvl w:val="0"/>
+          <w:numId w:val="42"/>
+        </w:numPr>
+        <w:spacing w:line="240" w:lineRule="auto"/>
+        <w:rPr>
+          <w:rFonts w:ascii="Times New Roman" w:hAnsi="Times New Roman" w:cs="Times New Roman"/>
+          <w:sz w:val="24"/>
+          <w:szCs w:val="24"/>
+        </w:rPr>
+      </w:pPr>
+      <w:r>
+        <w:rPr>
+          <w:rFonts w:ascii="Times New Roman" w:hAnsi="Times New Roman" w:cs="Times New Roman"/>
+          <w:sz w:val="24"/>
+          <w:szCs w:val="24"/>
+        </w:rPr>
+        <w:t>User shall click on the contact link</w:t>
+      </w:r>
+    </w:p>
+    <w:p>
+      <w:pPr>
+        <w:pStyle w:val="ListParagraph"/>
+        <w:numPr>
+          <w:ilvl w:val="0"/>
+          <w:numId w:val="42"/>
+        </w:numPr>
+        <w:spacing w:line="240" w:lineRule="auto"/>
+        <w:rPr>
+          <w:rFonts w:ascii="Times New Roman" w:hAnsi="Times New Roman" w:cs="Times New Roman"/>
+          <w:sz w:val="24"/>
+          <w:szCs w:val="24"/>
+        </w:rPr>
+      </w:pPr>
+      <w:r>
+        <w:rPr>
+          <w:rFonts w:ascii="Times New Roman" w:hAnsi="Times New Roman" w:cs="Times New Roman"/>
+          <w:sz w:val="24"/>
+          <w:szCs w:val="24"/>
+        </w:rPr>
+        <w:t>User shall fill out the contact form</w:t>
+      </w:r>
+    </w:p>
+    <w:p>
+      <w:pPr>
+        <w:pStyle w:val="ListParagraph"/>
+        <w:numPr>
+          <w:ilvl w:val="0"/>
+          <w:numId w:val="42"/>
+        </w:numPr>
+        <w:spacing w:line="240" w:lineRule="auto"/>
+        <w:rPr>
+          <w:rFonts w:ascii="Times New Roman" w:hAnsi="Times New Roman" w:cs="Times New Roman"/>
+          <w:sz w:val="24"/>
+          <w:szCs w:val="24"/>
+        </w:rPr>
+      </w:pPr>
+      <w:r>
+        <w:rPr>
+          <w:rFonts w:ascii="Times New Roman" w:hAnsi="Times New Roman" w:cs="Times New Roman"/>
+          <w:sz w:val="24"/>
+          <w:szCs w:val="24"/>
+        </w:rPr>
+        <w:t>User shall click the submit button</w:t>
+      </w:r>
+    </w:p>
+    <w:p>
+      <w:pPr>
         <w:spacing w:line="240" w:lineRule="auto"/>
         <w:rPr>
           <w:rFonts w:ascii="Times New Roman" w:hAnsi="Times New Roman" w:cs="Times New Roman"/>
@@ -7466,6 +7853,52 @@
     </w:p>
     <w:p>
       <w:pPr>
+        <w:pStyle w:val="ListParagraph"/>
+        <w:numPr>
+          <w:ilvl w:val="0"/>
+          <w:numId w:val="42"/>
+        </w:numPr>
+        <w:spacing w:line="240" w:lineRule="auto"/>
+        <w:rPr>
+          <w:rFonts w:ascii="Times New Roman" w:hAnsi="Times New Roman" w:cs="Times New Roman"/>
+          <w:sz w:val="24"/>
+          <w:szCs w:val="24"/>
+        </w:rPr>
+      </w:pPr>
+      <w:r>
+        <w:rPr>
+          <w:rFonts w:ascii="Times New Roman" w:hAnsi="Times New Roman" w:cs="Times New Roman"/>
+          <w:sz w:val="24"/>
+          <w:szCs w:val="24"/>
+        </w:rPr>
+        <w:t>System shall verify that all required fields are filled out</w:t>
+      </w:r>
+    </w:p>
+    <w:p>
+      <w:pPr>
+        <w:pStyle w:val="ListParagraph"/>
+        <w:numPr>
+          <w:ilvl w:val="0"/>
+          <w:numId w:val="42"/>
+        </w:numPr>
+        <w:spacing w:line="240" w:lineRule="auto"/>
+        <w:rPr>
+          <w:rFonts w:ascii="Times New Roman" w:hAnsi="Times New Roman" w:cs="Times New Roman"/>
+          <w:sz w:val="24"/>
+          <w:szCs w:val="24"/>
+        </w:rPr>
+      </w:pPr>
+      <w:r>
+        <w:rPr>
+          <w:rFonts w:ascii="Times New Roman" w:hAnsi="Times New Roman" w:cs="Times New Roman"/>
+          <w:sz w:val="24"/>
+          <w:szCs w:val="24"/>
+        </w:rPr>
+        <w:t xml:space="preserve">System shall send the message along with the user’s contact information to info@Teamee.com </w:t>
+      </w:r>
+    </w:p>
+    <w:p>
+      <w:pPr>
         <w:spacing w:line="240" w:lineRule="auto"/>
         <w:rPr>
           <w:rFonts w:ascii="Times New Roman" w:hAnsi="Times New Roman" w:cs="Times New Roman"/>
@@ -7474,8 +7907,6 @@
           <w:szCs w:val="24"/>
         </w:rPr>
       </w:pPr>
-      <w:bookmarkStart w:id="5" w:name="_GoBack"/>
-      <w:bookmarkEnd w:id="5"/>
       <w:r>
         <w:rPr>
           <w:rFonts w:ascii="Times New Roman" w:hAnsi="Times New Roman" w:cs="Times New Roman"/>
@@ -7485,6 +7916,98 @@
         </w:rPr>
         <w:t>Output</w:t>
       </w:r>
+      <w:r>
+        <w:rPr>
+          <w:rFonts w:ascii="Times New Roman" w:hAnsi="Times New Roman" w:cs="Times New Roman"/>
+          <w:i/>
+          <w:sz w:val="24"/>
+          <w:szCs w:val="24"/>
+        </w:rPr>
+        <w:tab/>
+      </w:r>
+    </w:p>
+    <w:p>
+      <w:pPr>
+        <w:spacing w:line="240" w:lineRule="auto"/>
+        <w:ind w:left="720"/>
+        <w:rPr>
+          <w:rFonts w:ascii="Times New Roman" w:hAnsi="Times New Roman" w:cs="Times New Roman"/>
+          <w:sz w:val="24"/>
+          <w:szCs w:val="24"/>
+        </w:rPr>
+      </w:pPr>
+      <w:r>
+        <w:rPr>
+          <w:rFonts w:ascii="Times New Roman" w:hAnsi="Times New Roman" w:cs="Times New Roman"/>
+          <w:sz w:val="24"/>
+          <w:szCs w:val="24"/>
+        </w:rPr>
+        <w:t xml:space="preserve">The user’s message shall be sent to </w:t>
+      </w:r>
+      <w:r>
+        <w:rPr>
+          <w:rFonts w:ascii="Times New Roman" w:hAnsi="Times New Roman" w:cs="Times New Roman"/>
+          <w:sz w:val="24"/>
+          <w:szCs w:val="24"/>
+        </w:rPr>
+        <w:t>info@Teamee.com</w:t>
+      </w:r>
+      <w:r>
+        <w:rPr>
+          <w:rFonts w:ascii="Times New Roman" w:hAnsi="Times New Roman" w:cs="Times New Roman"/>
+          <w:sz w:val="24"/>
+          <w:szCs w:val="24"/>
+        </w:rPr>
+        <w:t>. A success message shall be displayed for the user if all the required fields were filled out.</w:t>
+      </w:r>
+    </w:p>
+    <w:p>
+      <w:pPr>
+        <w:spacing w:line="240" w:lineRule="auto"/>
+        <w:rPr>
+          <w:rFonts w:ascii="Times New Roman" w:hAnsi="Times New Roman" w:cs="Times New Roman"/>
+          <w:i/>
+          <w:sz w:val="24"/>
+          <w:szCs w:val="24"/>
+        </w:rPr>
+      </w:pPr>
+      <w:r>
+        <w:rPr>
+          <w:rFonts w:ascii="Times New Roman" w:hAnsi="Times New Roman" w:cs="Times New Roman"/>
+          <w:i/>
+          <w:sz w:val="24"/>
+          <w:szCs w:val="24"/>
+        </w:rPr>
+        <w:t>Error Handling</w:t>
+      </w:r>
+    </w:p>
+    <w:p>
+      <w:pPr>
+        <w:spacing w:line="240" w:lineRule="auto"/>
+        <w:rPr>
+          <w:rFonts w:ascii="Times New Roman" w:hAnsi="Times New Roman" w:cs="Times New Roman"/>
+          <w:sz w:val="24"/>
+          <w:szCs w:val="24"/>
+        </w:rPr>
+      </w:pPr>
+      <w:r>
+        <w:rPr>
+          <w:rFonts w:ascii="Times New Roman" w:hAnsi="Times New Roman" w:cs="Times New Roman"/>
+          <w:sz w:val="24"/>
+          <w:szCs w:val="24"/>
+        </w:rPr>
+        <w:t xml:space="preserve">      -    If the user did not fill out all the required filled, an error prompt shall be displayed.</w:t>
+      </w:r>
+    </w:p>
+    <w:p>
+      <w:pPr>
+        <w:spacing w:line="240" w:lineRule="auto"/>
+        <w:rPr>
+          <w:rFonts w:ascii="Times New Roman" w:hAnsi="Times New Roman" w:cs="Times New Roman"/>
+          <w:sz w:val="24"/>
+          <w:szCs w:val="24"/>
+        </w:rPr>
+      </w:pPr>
     </w:p>
     <w:p>
       <w:pPr>
@@ -7502,7 +8025,7 @@
           <w:sz w:val="24"/>
           <w:szCs w:val="24"/>
         </w:rPr>
-        <w:t xml:space="preserve">6.2.5 </w:t>
+        <w:t>6.2.7 FR-7</w:t>
       </w:r>
       <w:r>
         <w:rPr>
@@ -7511,7 +8034,7 @@
           <w:sz w:val="24"/>
           <w:szCs w:val="24"/>
         </w:rPr>
-        <w:t>FR-5</w:t>
+        <w:t>:</w:t>
       </w:r>
       <w:r>
         <w:rPr>
@@ -7520,6 +8043,289 @@
           <w:sz w:val="24"/>
           <w:szCs w:val="24"/>
         </w:rPr>
+        <w:t xml:space="preserve"> Sign up for promotions and news</w:t>
+      </w:r>
+    </w:p>
+    <w:p>
+      <w:pPr>
+        <w:spacing w:line="240" w:lineRule="auto"/>
+        <w:rPr>
+          <w:rFonts w:ascii="Times New Roman" w:hAnsi="Times New Roman" w:cs="Times New Roman"/>
+          <w:sz w:val="24"/>
+          <w:szCs w:val="24"/>
+        </w:rPr>
+      </w:pPr>
+      <w:r>
+        <w:rPr>
+          <w:rFonts w:ascii="Times New Roman" w:hAnsi="Times New Roman" w:cs="Times New Roman"/>
+          <w:sz w:val="24"/>
+          <w:szCs w:val="24"/>
+        </w:rPr>
+        <w:t>Description</w:t>
+      </w:r>
+    </w:p>
+    <w:p>
+      <w:pPr>
+        <w:spacing w:line="240" w:lineRule="auto"/>
+        <w:rPr>
+          <w:rFonts w:ascii="Times New Roman" w:hAnsi="Times New Roman" w:cs="Times New Roman"/>
+          <w:sz w:val="24"/>
+          <w:szCs w:val="24"/>
+        </w:rPr>
+      </w:pPr>
+      <w:r>
+        <w:rPr>
+          <w:rFonts w:ascii="Times New Roman" w:hAnsi="Times New Roman" w:cs="Times New Roman"/>
+          <w:sz w:val="24"/>
+          <w:szCs w:val="24"/>
+        </w:rPr>
+        <w:tab/>
+      </w:r>
+      <w:r>
+        <w:rPr>
+          <w:rFonts w:ascii="Times New Roman" w:hAnsi="Times New Roman" w:cs="Times New Roman"/>
+          <w:sz w:val="24"/>
+          <w:szCs w:val="24"/>
+        </w:rPr>
+        <w:t xml:space="preserve">The signup bar shall allow the user to input his/her email address and be eligible </w:t>
+      </w:r>
+    </w:p>
+    <w:p>
+      <w:pPr>
+        <w:spacing w:line="240" w:lineRule="auto"/>
+        <w:rPr>
+          <w:rFonts w:ascii="Times New Roman" w:hAnsi="Times New Roman" w:cs="Times New Roman"/>
+          <w:i/>
+          <w:sz w:val="24"/>
+          <w:szCs w:val="24"/>
+        </w:rPr>
+      </w:pPr>
+      <w:r>
+        <w:rPr>
+          <w:rFonts w:ascii="Times New Roman" w:hAnsi="Times New Roman" w:cs="Times New Roman"/>
+          <w:i/>
+          <w:sz w:val="24"/>
+          <w:szCs w:val="24"/>
+        </w:rPr>
+        <w:t>Input</w:t>
+      </w:r>
+    </w:p>
+    <w:p>
+      <w:pPr>
+        <w:pStyle w:val="ListParagraph"/>
+        <w:numPr>
+          <w:ilvl w:val="0"/>
+          <w:numId w:val="42"/>
+        </w:numPr>
+        <w:spacing w:line="240" w:lineRule="auto"/>
+        <w:rPr>
+          <w:rFonts w:ascii="Times New Roman" w:hAnsi="Times New Roman" w:cs="Times New Roman"/>
+          <w:sz w:val="24"/>
+          <w:szCs w:val="24"/>
+        </w:rPr>
+      </w:pPr>
+      <w:r>
+        <w:rPr>
+          <w:rFonts w:ascii="Times New Roman" w:hAnsi="Times New Roman" w:cs="Times New Roman"/>
+          <w:sz w:val="24"/>
+          <w:szCs w:val="24"/>
+        </w:rPr>
+        <w:t>User shall enter in his email address</w:t>
+      </w:r>
+    </w:p>
+    <w:p>
+      <w:pPr>
+        <w:pStyle w:val="ListParagraph"/>
+        <w:numPr>
+          <w:ilvl w:val="0"/>
+          <w:numId w:val="42"/>
+        </w:numPr>
+        <w:spacing w:line="240" w:lineRule="auto"/>
+        <w:rPr>
+          <w:rFonts w:ascii="Times New Roman" w:hAnsi="Times New Roman" w:cs="Times New Roman"/>
+          <w:sz w:val="24"/>
+          <w:szCs w:val="24"/>
+        </w:rPr>
+      </w:pPr>
+      <w:r>
+        <w:rPr>
+          <w:rFonts w:ascii="Times New Roman" w:hAnsi="Times New Roman" w:cs="Times New Roman"/>
+          <w:sz w:val="24"/>
+          <w:szCs w:val="24"/>
+        </w:rPr>
+        <w:t>User shall click on the submit button</w:t>
+      </w:r>
+    </w:p>
+    <w:p>
+      <w:pPr>
+        <w:spacing w:line="240" w:lineRule="auto"/>
+        <w:rPr>
+          <w:rFonts w:ascii="Times New Roman" w:hAnsi="Times New Roman" w:cs="Times New Roman"/>
+          <w:i/>
+          <w:sz w:val="24"/>
+          <w:szCs w:val="24"/>
+        </w:rPr>
+      </w:pPr>
+      <w:r>
+        <w:rPr>
+          <w:rFonts w:ascii="Times New Roman" w:hAnsi="Times New Roman" w:cs="Times New Roman"/>
+          <w:i/>
+          <w:sz w:val="24"/>
+          <w:szCs w:val="24"/>
+        </w:rPr>
+        <w:t>Processing</w:t>
+      </w:r>
+    </w:p>
+    <w:p>
+      <w:pPr>
+        <w:pStyle w:val="ListParagraph"/>
+        <w:numPr>
+          <w:ilvl w:val="0"/>
+          <w:numId w:val="42"/>
+        </w:numPr>
+        <w:spacing w:line="240" w:lineRule="auto"/>
+        <w:rPr>
+          <w:rFonts w:ascii="Times New Roman" w:hAnsi="Times New Roman" w:cs="Times New Roman"/>
+          <w:sz w:val="24"/>
+          <w:szCs w:val="24"/>
+        </w:rPr>
+      </w:pPr>
+      <w:r>
+        <w:rPr>
+          <w:rFonts w:ascii="Times New Roman" w:hAnsi="Times New Roman" w:cs="Times New Roman"/>
+          <w:sz w:val="24"/>
+          <w:szCs w:val="24"/>
+        </w:rPr>
+        <w:t>System shall verify that the user had not left the field blank</w:t>
+      </w:r>
+    </w:p>
+    <w:p>
+      <w:pPr>
+        <w:pStyle w:val="ListParagraph"/>
+        <w:numPr>
+          <w:ilvl w:val="0"/>
+          <w:numId w:val="42"/>
+        </w:numPr>
+        <w:spacing w:line="240" w:lineRule="auto"/>
+        <w:rPr>
+          <w:rFonts w:ascii="Times New Roman" w:hAnsi="Times New Roman" w:cs="Times New Roman"/>
+          <w:sz w:val="24"/>
+          <w:szCs w:val="24"/>
+        </w:rPr>
+      </w:pPr>
+      <w:r>
+        <w:rPr>
+          <w:rFonts w:ascii="Times New Roman" w:hAnsi="Times New Roman" w:cs="Times New Roman"/>
+          <w:sz w:val="24"/>
+          <w:szCs w:val="24"/>
+        </w:rPr>
+        <w:t>System shall verify that the user had entered an email address</w:t>
+      </w:r>
+    </w:p>
+    <w:p>
+      <w:pPr>
+        <w:spacing w:line="240" w:lineRule="auto"/>
+        <w:rPr>
+          <w:rFonts w:ascii="Times New Roman" w:hAnsi="Times New Roman" w:cs="Times New Roman"/>
+          <w:i/>
+          <w:sz w:val="24"/>
+          <w:szCs w:val="24"/>
+        </w:rPr>
+      </w:pPr>
+      <w:r>
+        <w:rPr>
+          <w:rFonts w:ascii="Times New Roman" w:hAnsi="Times New Roman" w:cs="Times New Roman"/>
+          <w:i/>
+          <w:sz w:val="24"/>
+          <w:szCs w:val="24"/>
+        </w:rPr>
+        <w:t>Output</w:t>
+      </w:r>
+    </w:p>
+    <w:p>
+      <w:pPr>
+        <w:spacing w:line="240" w:lineRule="auto"/>
+        <w:rPr>
+          <w:rFonts w:ascii="Times New Roman" w:hAnsi="Times New Roman" w:cs="Times New Roman"/>
+          <w:sz w:val="24"/>
+          <w:szCs w:val="24"/>
+        </w:rPr>
+      </w:pPr>
+      <w:r>
+        <w:rPr>
+          <w:rFonts w:ascii="Times New Roman" w:hAnsi="Times New Roman" w:cs="Times New Roman"/>
+          <w:sz w:val="24"/>
+          <w:szCs w:val="24"/>
+        </w:rPr>
+        <w:tab/>
+        <w:t>The user’s email shall be stored in Teamee’s database.</w:t>
+      </w:r>
+    </w:p>
+    <w:p>
+      <w:pPr>
+        <w:spacing w:line="240" w:lineRule="auto"/>
+        <w:rPr>
+          <w:rFonts w:ascii="Times New Roman" w:hAnsi="Times New Roman" w:cs="Times New Roman"/>
+          <w:i/>
+          <w:sz w:val="24"/>
+          <w:szCs w:val="24"/>
+        </w:rPr>
+      </w:pPr>
+      <w:r>
+        <w:rPr>
+          <w:rFonts w:ascii="Times New Roman" w:hAnsi="Times New Roman" w:cs="Times New Roman"/>
+          <w:i/>
+          <w:sz w:val="24"/>
+          <w:szCs w:val="24"/>
+        </w:rPr>
+        <w:t>Error Handling</w:t>
+      </w:r>
+    </w:p>
+    <w:p>
+      <w:pPr>
+        <w:spacing w:line="240" w:lineRule="auto"/>
+        <w:ind w:left="300"/>
+        <w:rPr>
+          <w:rFonts w:ascii="Times New Roman" w:hAnsi="Times New Roman" w:cs="Times New Roman"/>
+          <w:sz w:val="24"/>
+          <w:szCs w:val="24"/>
+        </w:rPr>
+      </w:pPr>
+      <w:r>
+        <w:rPr>
+          <w:rFonts w:ascii="Times New Roman" w:hAnsi="Times New Roman" w:cs="Times New Roman"/>
+          <w:sz w:val="24"/>
+          <w:szCs w:val="24"/>
+        </w:rPr>
+        <w:t>-     If the user had left the field blank and clicked the submit button, the system shall display an error prompt to inform the user that this field cannot be blank.</w:t>
+      </w:r>
+    </w:p>
+    <w:p>
+      <w:pPr>
+        <w:spacing w:line="240" w:lineRule="auto"/>
+        <w:rPr>
+          <w:rFonts w:ascii="Times New Roman" w:eastAsia="Calibri" w:hAnsi="Times New Roman" w:cs="Times New Roman"/>
+          <w:b/>
+          <w:sz w:val="24"/>
+          <w:szCs w:val="24"/>
+        </w:rPr>
+      </w:pPr>
+      <w:r>
+        <w:rPr>
+          <w:rFonts w:ascii="Times New Roman" w:hAnsi="Times New Roman" w:cs="Times New Roman"/>
+          <w:b/>
+          <w:sz w:val="24"/>
+          <w:szCs w:val="24"/>
+        </w:rPr>
+        <w:t>6.2.8 FR-8</w:t>
+      </w:r>
+      <w:r>
+        <w:rPr>
+          <w:rFonts w:ascii="Times New Roman" w:hAnsi="Times New Roman" w:cs="Times New Roman"/>
+          <w:b/>
+          <w:sz w:val="24"/>
+          <w:szCs w:val="24"/>
+        </w:rPr>
         <w:t>:</w:t>
       </w:r>
       <w:r>
@@ -7529,7 +8335,16 @@
           <w:sz w:val="24"/>
           <w:szCs w:val="24"/>
         </w:rPr>
-        <w:t xml:space="preserve"> View all locations</w:t>
+        <w:t xml:space="preserve"> Obtain a receipt of the order</w:t>
+      </w:r>
+      <w:r>
+        <w:rPr>
+          <w:rFonts w:ascii="Times New Roman" w:eastAsia="Calibri" w:hAnsi="Times New Roman" w:cs="Times New Roman"/>
+          <w:b/>
+          <w:sz w:val="24"/>
+          <w:szCs w:val="24"/>
+        </w:rPr>
+        <w:t xml:space="preserve"> </w:t>
       </w:r>
     </w:p>
     <w:p>
@@ -7553,20 +8368,277 @@
     <w:p>
       <w:pPr>
         <w:spacing w:line="240" w:lineRule="auto"/>
-        <w:rPr>
-          <w:rFonts w:ascii="Times New Roman" w:hAnsi="Times New Roman" w:cs="Times New Roman"/>
-          <w:sz w:val="24"/>
-          <w:szCs w:val="24"/>
-        </w:rPr>
-      </w:pPr>
-      <w:r>
-        <w:rPr>
-          <w:rFonts w:ascii="Times New Roman" w:hAnsi="Times New Roman" w:cs="Times New Roman"/>
+        <w:ind w:left="720"/>
+        <w:rPr>
+          <w:rFonts w:ascii="Times New Roman" w:hAnsi="Times New Roman" w:cs="Times New Roman"/>
+          <w:sz w:val="24"/>
+          <w:szCs w:val="24"/>
+        </w:rPr>
+      </w:pPr>
+      <w:r>
+        <w:rPr>
+          <w:rFonts w:ascii="Times New Roman" w:hAnsi="Times New Roman" w:cs="Times New Roman"/>
+          <w:sz w:val="24"/>
+          <w:szCs w:val="24"/>
+        </w:rPr>
+        <w:t>The user is given a receipt every time an order is placed. Teamee shall send a receipt in form of an email confirmation.</w:t>
+      </w:r>
+    </w:p>
+    <w:p>
+      <w:pPr>
+        <w:spacing w:line="240" w:lineRule="auto"/>
+        <w:rPr>
+          <w:rFonts w:ascii="Times New Roman" w:hAnsi="Times New Roman" w:cs="Times New Roman"/>
+          <w:i/>
+          <w:sz w:val="24"/>
+          <w:szCs w:val="24"/>
+        </w:rPr>
+      </w:pPr>
+      <w:r>
+        <w:rPr>
+          <w:rFonts w:ascii="Times New Roman" w:hAnsi="Times New Roman" w:cs="Times New Roman"/>
+          <w:i/>
+          <w:sz w:val="24"/>
+          <w:szCs w:val="24"/>
+        </w:rPr>
+        <w:t>Input</w:t>
+      </w:r>
+    </w:p>
+    <w:p>
+      <w:pPr>
+        <w:pStyle w:val="ListParagraph"/>
+        <w:numPr>
+          <w:ilvl w:val="0"/>
+          <w:numId w:val="42"/>
+        </w:numPr>
+        <w:spacing w:line="240" w:lineRule="auto"/>
+        <w:rPr>
+          <w:rFonts w:ascii="Times New Roman" w:hAnsi="Times New Roman" w:cs="Times New Roman"/>
+          <w:sz w:val="24"/>
+          <w:szCs w:val="24"/>
+        </w:rPr>
+      </w:pPr>
+      <w:r>
+        <w:rPr>
+          <w:rFonts w:ascii="Times New Roman" w:hAnsi="Times New Roman" w:cs="Times New Roman"/>
+          <w:sz w:val="24"/>
+          <w:szCs w:val="24"/>
+        </w:rPr>
+        <w:t>Order is submitted</w:t>
+      </w:r>
+    </w:p>
+    <w:p>
+      <w:pPr>
+        <w:spacing w:line="240" w:lineRule="auto"/>
+        <w:rPr>
+          <w:rFonts w:ascii="Times New Roman" w:hAnsi="Times New Roman" w:cs="Times New Roman"/>
+          <w:i/>
+          <w:sz w:val="24"/>
+          <w:szCs w:val="24"/>
+        </w:rPr>
+      </w:pPr>
+      <w:r>
+        <w:rPr>
+          <w:rFonts w:ascii="Times New Roman" w:hAnsi="Times New Roman" w:cs="Times New Roman"/>
+          <w:i/>
+          <w:sz w:val="24"/>
+          <w:szCs w:val="24"/>
+        </w:rPr>
+        <w:t>Processing</w:t>
+      </w:r>
+    </w:p>
+    <w:p>
+      <w:pPr>
+        <w:pStyle w:val="ListParagraph"/>
+        <w:numPr>
+          <w:ilvl w:val="0"/>
+          <w:numId w:val="42"/>
+        </w:numPr>
+        <w:spacing w:line="240" w:lineRule="auto"/>
+        <w:rPr>
+          <w:rFonts w:ascii="Times New Roman" w:hAnsi="Times New Roman" w:cs="Times New Roman"/>
+          <w:sz w:val="24"/>
+          <w:szCs w:val="24"/>
+        </w:rPr>
+      </w:pPr>
+      <w:r>
+        <w:rPr>
+          <w:rFonts w:ascii="Times New Roman" w:hAnsi="Times New Roman" w:cs="Times New Roman"/>
+          <w:sz w:val="24"/>
+          <w:szCs w:val="24"/>
+        </w:rPr>
+        <w:t>System shall retrieve the user’s email address</w:t>
+      </w:r>
+    </w:p>
+    <w:p>
+      <w:pPr>
+        <w:pStyle w:val="ListParagraph"/>
+        <w:numPr>
+          <w:ilvl w:val="0"/>
+          <w:numId w:val="42"/>
+        </w:numPr>
+        <w:spacing w:line="240" w:lineRule="auto"/>
+        <w:rPr>
+          <w:rFonts w:ascii="Times New Roman" w:hAnsi="Times New Roman" w:cs="Times New Roman"/>
+          <w:sz w:val="24"/>
+          <w:szCs w:val="24"/>
+        </w:rPr>
+      </w:pPr>
+      <w:r>
+        <w:rPr>
+          <w:rFonts w:ascii="Times New Roman" w:hAnsi="Times New Roman" w:cs="Times New Roman"/>
+          <w:sz w:val="24"/>
+          <w:szCs w:val="24"/>
+        </w:rPr>
+        <w:t>System shall send a receipt email confirmation to the user’s address</w:t>
+      </w:r>
+    </w:p>
+    <w:p>
+      <w:pPr>
+        <w:spacing w:line="240" w:lineRule="auto"/>
+        <w:rPr>
+          <w:rFonts w:ascii="Times New Roman" w:hAnsi="Times New Roman" w:cs="Times New Roman"/>
+          <w:i/>
+          <w:sz w:val="24"/>
+          <w:szCs w:val="24"/>
+        </w:rPr>
+      </w:pPr>
+      <w:r>
+        <w:rPr>
+          <w:rFonts w:ascii="Times New Roman" w:hAnsi="Times New Roman" w:cs="Times New Roman"/>
+          <w:i/>
+          <w:sz w:val="24"/>
+          <w:szCs w:val="24"/>
+        </w:rPr>
+        <w:t>Output</w:t>
+      </w:r>
+    </w:p>
+    <w:p>
+      <w:pPr>
+        <w:spacing w:line="240" w:lineRule="auto"/>
+        <w:rPr>
+          <w:rFonts w:ascii="Times New Roman" w:hAnsi="Times New Roman" w:cs="Times New Roman"/>
+          <w:sz w:val="24"/>
+          <w:szCs w:val="24"/>
+        </w:rPr>
+      </w:pPr>
+      <w:r>
+        <w:rPr>
+          <w:rFonts w:ascii="Times New Roman" w:hAnsi="Times New Roman" w:cs="Times New Roman"/>
+          <w:i/>
           <w:sz w:val="24"/>
           <w:szCs w:val="24"/>
         </w:rPr>
         <w:tab/>
       </w:r>
+      <w:r>
+        <w:rPr>
+          <w:rFonts w:ascii="Times New Roman" w:hAnsi="Times New Roman" w:cs="Times New Roman"/>
+          <w:sz w:val="24"/>
+          <w:szCs w:val="24"/>
+        </w:rPr>
+        <w:t>The user shall receive a receipt which contains the items and price that the user had paid</w:t>
+      </w:r>
+    </w:p>
+    <w:p>
+      <w:pPr>
+        <w:spacing w:line="240" w:lineRule="auto"/>
+        <w:rPr>
+          <w:rFonts w:ascii="Times New Roman" w:hAnsi="Times New Roman" w:cs="Times New Roman"/>
+          <w:sz w:val="24"/>
+          <w:szCs w:val="24"/>
+        </w:rPr>
+      </w:pPr>
+    </w:p>
+    <w:p>
+      <w:pPr>
+        <w:spacing w:line="240" w:lineRule="auto"/>
+        <w:rPr>
+          <w:rFonts w:ascii="Times New Roman" w:hAnsi="Times New Roman" w:cs="Times New Roman"/>
+          <w:sz w:val="24"/>
+          <w:szCs w:val="24"/>
+        </w:rPr>
+      </w:pPr>
+      <w:r>
+        <w:rPr>
+          <w:rFonts w:ascii="Times New Roman" w:hAnsi="Times New Roman" w:cs="Times New Roman"/>
+          <w:b/>
+          <w:sz w:val="24"/>
+          <w:szCs w:val="24"/>
+        </w:rPr>
+        <w:t>6.2.9 FR-9</w:t>
+      </w:r>
+      <w:r>
+        <w:rPr>
+          <w:rFonts w:ascii="Times New Roman" w:hAnsi="Times New Roman" w:cs="Times New Roman"/>
+          <w:b/>
+          <w:sz w:val="24"/>
+          <w:szCs w:val="24"/>
+        </w:rPr>
+        <w:t>:</w:t>
+      </w:r>
+      <w:r>
+        <w:rPr>
+          <w:rFonts w:ascii="Times New Roman" w:hAnsi="Times New Roman" w:cs="Times New Roman"/>
+          <w:b/>
+          <w:sz w:val="24"/>
+          <w:szCs w:val="24"/>
+        </w:rPr>
+        <w:t xml:space="preserve"> Check all order</w:t>
+      </w:r>
+      <w:r>
+        <w:rPr>
+          <w:rFonts w:ascii="Times New Roman" w:hAnsi="Times New Roman" w:cs="Times New Roman"/>
+          <w:sz w:val="24"/>
+          <w:szCs w:val="24"/>
+        </w:rPr>
+        <w:t xml:space="preserve"> </w:t>
+      </w:r>
+    </w:p>
+    <w:p>
+      <w:pPr>
+        <w:spacing w:line="240" w:lineRule="auto"/>
+        <w:rPr>
+          <w:rFonts w:ascii="Times New Roman" w:hAnsi="Times New Roman" w:cs="Times New Roman"/>
+          <w:sz w:val="24"/>
+          <w:szCs w:val="24"/>
+        </w:rPr>
+      </w:pPr>
+      <w:r>
+        <w:rPr>
+          <w:rFonts w:ascii="Times New Roman" w:hAnsi="Times New Roman" w:cs="Times New Roman"/>
+          <w:sz w:val="24"/>
+          <w:szCs w:val="24"/>
+        </w:rPr>
+        <w:lastRenderedPageBreak/>
+        <w:t>Description</w:t>
+      </w:r>
+    </w:p>
+    <w:p>
+      <w:pPr>
+        <w:spacing w:line="240" w:lineRule="auto"/>
+        <w:rPr>
+          <w:rFonts w:ascii="Times New Roman" w:hAnsi="Times New Roman" w:cs="Times New Roman"/>
+          <w:sz w:val="24"/>
+          <w:szCs w:val="24"/>
+        </w:rPr>
+      </w:pPr>
+      <w:r>
+        <w:rPr>
+          <w:rFonts w:ascii="Times New Roman" w:hAnsi="Times New Roman" w:cs="Times New Roman"/>
+          <w:sz w:val="24"/>
+          <w:szCs w:val="24"/>
+        </w:rPr>
+        <w:tab/>
+      </w:r>
+      <w:r>
+        <w:rPr>
+          <w:rFonts w:ascii="Times New Roman" w:hAnsi="Times New Roman" w:cs="Times New Roman"/>
+          <w:sz w:val="24"/>
+          <w:szCs w:val="24"/>
+        </w:rPr>
+        <w:t>The admin shall be able to check on all orders that are made by the users</w:t>
+      </w:r>
     </w:p>
     <w:p>
       <w:pPr>
@@ -7581,6 +8653,158 @@
       <w:r>
         <w:rPr>
           <w:rFonts w:ascii="Times New Roman" w:hAnsi="Times New Roman" w:cs="Times New Roman"/>
+          <w:i/>
+          <w:sz w:val="24"/>
+          <w:szCs w:val="24"/>
+        </w:rPr>
+        <w:t>Input</w:t>
+      </w:r>
+    </w:p>
+    <w:p>
+      <w:pPr>
+        <w:pStyle w:val="ListParagraph"/>
+        <w:numPr>
+          <w:ilvl w:val="0"/>
+          <w:numId w:val="42"/>
+        </w:numPr>
+        <w:spacing w:line="240" w:lineRule="auto"/>
+        <w:rPr>
+          <w:rFonts w:ascii="Times New Roman" w:hAnsi="Times New Roman" w:cs="Times New Roman"/>
+          <w:sz w:val="24"/>
+          <w:szCs w:val="24"/>
+        </w:rPr>
+      </w:pPr>
+      <w:r>
+        <w:rPr>
+          <w:rFonts w:ascii="Times New Roman" w:hAnsi="Times New Roman" w:cs="Times New Roman"/>
+          <w:sz w:val="24"/>
+          <w:szCs w:val="24"/>
+        </w:rPr>
+        <w:t>Admin input password and email address</w:t>
+      </w:r>
+    </w:p>
+    <w:p>
+      <w:pPr>
+        <w:pStyle w:val="ListParagraph"/>
+        <w:numPr>
+          <w:ilvl w:val="0"/>
+          <w:numId w:val="42"/>
+        </w:numPr>
+        <w:spacing w:line="240" w:lineRule="auto"/>
+        <w:rPr>
+          <w:rFonts w:ascii="Times New Roman" w:hAnsi="Times New Roman" w:cs="Times New Roman"/>
+          <w:sz w:val="24"/>
+          <w:szCs w:val="24"/>
+        </w:rPr>
+      </w:pPr>
+      <w:r>
+        <w:rPr>
+          <w:rFonts w:ascii="Times New Roman" w:hAnsi="Times New Roman" w:cs="Times New Roman"/>
+          <w:sz w:val="24"/>
+          <w:szCs w:val="24"/>
+        </w:rPr>
+        <w:t>Users had placed some orders</w:t>
+      </w:r>
+    </w:p>
+    <w:p>
+      <w:pPr>
+        <w:spacing w:line="240" w:lineRule="auto"/>
+        <w:rPr>
+          <w:rFonts w:ascii="Times New Roman" w:hAnsi="Times New Roman" w:cs="Times New Roman"/>
+          <w:i/>
+          <w:sz w:val="24"/>
+          <w:szCs w:val="24"/>
+        </w:rPr>
+      </w:pPr>
+      <w:r>
+        <w:rPr>
+          <w:rFonts w:ascii="Times New Roman" w:hAnsi="Times New Roman" w:cs="Times New Roman"/>
+          <w:i/>
+          <w:sz w:val="24"/>
+          <w:szCs w:val="24"/>
+        </w:rPr>
+        <w:t>Processing</w:t>
+      </w:r>
+    </w:p>
+    <w:p>
+      <w:pPr>
+        <w:pStyle w:val="ListParagraph"/>
+        <w:numPr>
+          <w:ilvl w:val="0"/>
+          <w:numId w:val="42"/>
+        </w:numPr>
+        <w:spacing w:line="240" w:lineRule="auto"/>
+        <w:rPr>
+          <w:rFonts w:ascii="Times New Roman" w:hAnsi="Times New Roman" w:cs="Times New Roman"/>
+          <w:sz w:val="24"/>
+          <w:szCs w:val="24"/>
+        </w:rPr>
+      </w:pPr>
+      <w:r>
+        <w:rPr>
+          <w:rFonts w:ascii="Times New Roman" w:hAnsi="Times New Roman" w:cs="Times New Roman"/>
+          <w:sz w:val="24"/>
+          <w:szCs w:val="24"/>
+        </w:rPr>
+        <w:t>System shall check for all orders</w:t>
+      </w:r>
+    </w:p>
+    <w:p>
+      <w:pPr>
+        <w:pStyle w:val="ListParagraph"/>
+        <w:numPr>
+          <w:ilvl w:val="0"/>
+          <w:numId w:val="42"/>
+        </w:numPr>
+        <w:spacing w:line="240" w:lineRule="auto"/>
+        <w:rPr>
+          <w:rFonts w:ascii="Times New Roman" w:hAnsi="Times New Roman" w:cs="Times New Roman"/>
+          <w:sz w:val="24"/>
+          <w:szCs w:val="24"/>
+        </w:rPr>
+      </w:pPr>
+      <w:r>
+        <w:rPr>
+          <w:rFonts w:ascii="Times New Roman" w:hAnsi="Times New Roman" w:cs="Times New Roman"/>
+          <w:sz w:val="24"/>
+          <w:szCs w:val="24"/>
+        </w:rPr>
+        <w:t>System shall retrieve all orders</w:t>
+      </w:r>
+    </w:p>
+    <w:p>
+      <w:pPr>
+        <w:spacing w:line="240" w:lineRule="auto"/>
+        <w:rPr>
+          <w:rFonts w:ascii="Times New Roman" w:hAnsi="Times New Roman" w:cs="Times New Roman"/>
+          <w:i/>
+          <w:sz w:val="24"/>
+          <w:szCs w:val="24"/>
+        </w:rPr>
+      </w:pPr>
+      <w:r>
+        <w:rPr>
+          <w:rFonts w:ascii="Times New Roman" w:hAnsi="Times New Roman" w:cs="Times New Roman"/>
+          <w:i/>
+          <w:sz w:val="24"/>
+          <w:szCs w:val="24"/>
+        </w:rPr>
+        <w:t>Output</w:t>
+      </w:r>
+    </w:p>
+    <w:p>
+      <w:pPr>
+        <w:spacing w:line="240" w:lineRule="auto"/>
+        <w:rPr>
+          <w:rFonts w:ascii="Times New Roman" w:hAnsi="Times New Roman" w:cs="Times New Roman"/>
+          <w:sz w:val="24"/>
+          <w:szCs w:val="24"/>
+        </w:rPr>
+      </w:pPr>
+      <w:r>
+        <w:rPr>
+          <w:rFonts w:ascii="Times New Roman" w:hAnsi="Times New Roman" w:cs="Times New Roman"/>
+          <w:i/>
           <w:sz w:val="24"/>
           <w:szCs w:val="24"/>
         </w:rPr>
@@ -7589,15 +8813,177 @@
       <w:r>
         <w:rPr>
           <w:rFonts w:ascii="Times New Roman" w:hAnsi="Times New Roman" w:cs="Times New Roman"/>
+          <w:sz w:val="24"/>
+          <w:szCs w:val="24"/>
+        </w:rPr>
+        <w:t xml:space="preserve">A list of pending orders </w:t>
+      </w:r>
+      <w:r>
+        <w:rPr>
+          <w:rFonts w:ascii="Times New Roman" w:hAnsi="Times New Roman" w:cs="Times New Roman"/>
+          <w:sz w:val="24"/>
+          <w:szCs w:val="24"/>
+        </w:rPr>
+        <w:t>is</w:t>
+      </w:r>
+      <w:r>
+        <w:rPr>
+          <w:rFonts w:ascii="Times New Roman" w:hAnsi="Times New Roman" w:cs="Times New Roman"/>
+          <w:sz w:val="24"/>
+          <w:szCs w:val="24"/>
+        </w:rPr>
+        <w:t xml:space="preserve"> displayed to the admin</w:t>
+      </w:r>
+    </w:p>
+    <w:p>
+      <w:pPr>
+        <w:rPr>
+          <w:rFonts w:ascii="Times New Roman" w:hAnsi="Times New Roman" w:cs="Times New Roman"/>
+          <w:b/>
+          <w:sz w:val="24"/>
+          <w:szCs w:val="24"/>
+        </w:rPr>
+      </w:pPr>
+      <w:r>
+        <w:rPr>
+          <w:rFonts w:ascii="Times New Roman" w:hAnsi="Times New Roman" w:cs="Times New Roman"/>
+          <w:b/>
+          <w:sz w:val="24"/>
+          <w:szCs w:val="24"/>
+        </w:rPr>
+        <w:t>6.2.10 FR-10</w:t>
+      </w:r>
+      <w:r>
+        <w:rPr>
+          <w:rFonts w:ascii="Times New Roman" w:hAnsi="Times New Roman" w:cs="Times New Roman"/>
+          <w:b/>
+          <w:sz w:val="24"/>
+          <w:szCs w:val="24"/>
+        </w:rPr>
+        <w:t>:</w:t>
+      </w:r>
+      <w:r>
+        <w:rPr>
+          <w:rFonts w:ascii="Times New Roman" w:hAnsi="Times New Roman" w:cs="Times New Roman"/>
+          <w:b/>
+          <w:sz w:val="24"/>
+          <w:szCs w:val="24"/>
+        </w:rPr>
+        <w:t xml:space="preserve"> Complete an order</w:t>
+      </w:r>
+    </w:p>
+    <w:p>
+      <w:pPr>
+        <w:spacing w:line="240" w:lineRule="auto"/>
+        <w:rPr>
+          <w:rFonts w:ascii="Times New Roman" w:hAnsi="Times New Roman" w:cs="Times New Roman"/>
+          <w:sz w:val="24"/>
+          <w:szCs w:val="24"/>
+        </w:rPr>
+      </w:pPr>
+      <w:r>
+        <w:rPr>
+          <w:rFonts w:ascii="Times New Roman" w:hAnsi="Times New Roman" w:cs="Times New Roman"/>
+          <w:sz w:val="24"/>
+          <w:szCs w:val="24"/>
+        </w:rPr>
+        <w:t>Description</w:t>
+      </w:r>
+    </w:p>
+    <w:p>
+      <w:pPr>
+        <w:spacing w:line="240" w:lineRule="auto"/>
+        <w:rPr>
+          <w:rFonts w:ascii="Times New Roman" w:hAnsi="Times New Roman" w:cs="Times New Roman"/>
+          <w:sz w:val="24"/>
+          <w:szCs w:val="24"/>
+        </w:rPr>
+      </w:pPr>
+      <w:r>
+        <w:rPr>
+          <w:rFonts w:ascii="Times New Roman" w:hAnsi="Times New Roman" w:cs="Times New Roman"/>
+          <w:sz w:val="24"/>
+          <w:szCs w:val="24"/>
+        </w:rPr>
+        <w:tab/>
+      </w:r>
+      <w:r>
+        <w:rPr>
+          <w:rFonts w:ascii="Times New Roman" w:hAnsi="Times New Roman" w:cs="Times New Roman"/>
+          <w:sz w:val="24"/>
+          <w:szCs w:val="24"/>
+        </w:rPr>
+        <w:t>The admin can complete and order in the pending list.</w:t>
+      </w:r>
+    </w:p>
+    <w:p>
+      <w:pPr>
+        <w:spacing w:line="240" w:lineRule="auto"/>
+        <w:rPr>
+          <w:rFonts w:ascii="Times New Roman" w:hAnsi="Times New Roman" w:cs="Times New Roman"/>
           <w:i/>
           <w:sz w:val="24"/>
           <w:szCs w:val="24"/>
         </w:rPr>
+      </w:pPr>
+      <w:r>
+        <w:rPr>
+          <w:rFonts w:ascii="Times New Roman" w:hAnsi="Times New Roman" w:cs="Times New Roman"/>
+          <w:i/>
+          <w:sz w:val="24"/>
+          <w:szCs w:val="24"/>
+        </w:rPr>
         <w:t>Input</w:t>
       </w:r>
     </w:p>
     <w:p>
       <w:pPr>
+        <w:pStyle w:val="ListParagraph"/>
+        <w:numPr>
+          <w:ilvl w:val="0"/>
+          <w:numId w:val="42"/>
+        </w:numPr>
+        <w:spacing w:line="240" w:lineRule="auto"/>
+        <w:rPr>
+          <w:rFonts w:ascii="Times New Roman" w:hAnsi="Times New Roman" w:cs="Times New Roman"/>
+          <w:sz w:val="24"/>
+          <w:szCs w:val="24"/>
+        </w:rPr>
+      </w:pPr>
+      <w:r>
+        <w:rPr>
+          <w:rFonts w:ascii="Times New Roman" w:hAnsi="Times New Roman" w:cs="Times New Roman"/>
+          <w:sz w:val="24"/>
+          <w:szCs w:val="24"/>
+        </w:rPr>
+        <w:t>Admin shall click on the order</w:t>
+      </w:r>
+    </w:p>
+    <w:p>
+      <w:pPr>
+        <w:pStyle w:val="ListParagraph"/>
+        <w:numPr>
+          <w:ilvl w:val="0"/>
+          <w:numId w:val="42"/>
+        </w:numPr>
+        <w:spacing w:line="240" w:lineRule="auto"/>
+        <w:rPr>
+          <w:rFonts w:ascii="Times New Roman" w:hAnsi="Times New Roman" w:cs="Times New Roman"/>
+          <w:sz w:val="24"/>
+          <w:szCs w:val="24"/>
+        </w:rPr>
+      </w:pPr>
+      <w:r>
+        <w:rPr>
+          <w:rFonts w:ascii="Times New Roman" w:hAnsi="Times New Roman" w:cs="Times New Roman"/>
+          <w:sz w:val="24"/>
+          <w:szCs w:val="24"/>
+        </w:rPr>
+        <w:t>Admin shall click complete order once the order has been fulfilled</w:t>
+      </w:r>
+    </w:p>
+    <w:p>
+      <w:pPr>
         <w:spacing w:line="240" w:lineRule="auto"/>
         <w:rPr>
           <w:rFonts w:ascii="Times New Roman" w:hAnsi="Times New Roman" w:cs="Times New Roman"/>
@@ -7613,1036 +8999,420 @@
           <w:sz w:val="24"/>
           <w:szCs w:val="24"/>
         </w:rPr>
+        <w:t>Processing</w:t>
+      </w:r>
+    </w:p>
+    <w:p>
+      <w:pPr>
+        <w:pStyle w:val="ListParagraph"/>
+        <w:numPr>
+          <w:ilvl w:val="0"/>
+          <w:numId w:val="42"/>
+        </w:numPr>
+        <w:spacing w:line="240" w:lineRule="auto"/>
+        <w:rPr>
+          <w:rFonts w:ascii="Times New Roman" w:hAnsi="Times New Roman" w:cs="Times New Roman"/>
+          <w:sz w:val="24"/>
+          <w:szCs w:val="24"/>
+        </w:rPr>
+      </w:pPr>
+      <w:r>
+        <w:rPr>
+          <w:rFonts w:ascii="Times New Roman" w:hAnsi="Times New Roman" w:cs="Times New Roman"/>
+          <w:sz w:val="24"/>
+          <w:szCs w:val="24"/>
+        </w:rPr>
+        <w:t>System shall verify that order exist</w:t>
+      </w:r>
+    </w:p>
+    <w:p>
+      <w:pPr>
+        <w:pStyle w:val="ListParagraph"/>
+        <w:numPr>
+          <w:ilvl w:val="0"/>
+          <w:numId w:val="42"/>
+        </w:numPr>
+        <w:spacing w:line="240" w:lineRule="auto"/>
+        <w:rPr>
+          <w:rFonts w:ascii="Times New Roman" w:hAnsi="Times New Roman" w:cs="Times New Roman"/>
+          <w:sz w:val="24"/>
+          <w:szCs w:val="24"/>
+        </w:rPr>
+      </w:pPr>
+      <w:r>
+        <w:rPr>
+          <w:rFonts w:ascii="Times New Roman" w:hAnsi="Times New Roman" w:cs="Times New Roman"/>
+          <w:sz w:val="24"/>
+          <w:szCs w:val="24"/>
+        </w:rPr>
+        <w:t>System shall change the status of the order from pending to completed</w:t>
+      </w:r>
+    </w:p>
+    <w:p>
+      <w:pPr>
+        <w:spacing w:line="240" w:lineRule="auto"/>
+        <w:rPr>
+          <w:rFonts w:ascii="Times New Roman" w:hAnsi="Times New Roman" w:cs="Times New Roman"/>
+          <w:i/>
+          <w:sz w:val="24"/>
+          <w:szCs w:val="24"/>
+        </w:rPr>
+      </w:pPr>
+      <w:r>
+        <w:rPr>
+          <w:rFonts w:ascii="Times New Roman" w:hAnsi="Times New Roman" w:cs="Times New Roman"/>
+          <w:i/>
+          <w:sz w:val="24"/>
+          <w:szCs w:val="24"/>
+        </w:rPr>
+        <w:t>Output</w:t>
+      </w:r>
+    </w:p>
+    <w:p>
+      <w:pPr>
+        <w:spacing w:line="240" w:lineRule="auto"/>
+        <w:ind w:left="720"/>
+        <w:rPr>
+          <w:rFonts w:ascii="Times New Roman" w:hAnsi="Times New Roman" w:cs="Times New Roman"/>
+          <w:sz w:val="24"/>
+          <w:szCs w:val="24"/>
+        </w:rPr>
+      </w:pPr>
+      <w:r>
+        <w:rPr>
+          <w:rFonts w:ascii="Times New Roman" w:hAnsi="Times New Roman" w:cs="Times New Roman"/>
+          <w:sz w:val="24"/>
+          <w:szCs w:val="24"/>
+        </w:rPr>
+        <w:t xml:space="preserve">The order is moved from under the pending list to the completed section. The order is stored in the database. </w:t>
+      </w:r>
+    </w:p>
+    <w:p>
+      <w:pPr>
+        <w:spacing w:line="240" w:lineRule="auto"/>
+        <w:rPr>
+          <w:rFonts w:ascii="Times New Roman" w:hAnsi="Times New Roman" w:cs="Times New Roman"/>
+          <w:b/>
+          <w:sz w:val="24"/>
+          <w:szCs w:val="24"/>
+        </w:rPr>
+      </w:pPr>
+      <w:r>
+        <w:rPr>
+          <w:rFonts w:ascii="Times New Roman" w:hAnsi="Times New Roman" w:cs="Times New Roman"/>
+          <w:b/>
+          <w:sz w:val="24"/>
+          <w:szCs w:val="24"/>
+        </w:rPr>
+        <w:t>6.2.11 FR-11</w:t>
+      </w:r>
+      <w:r>
+        <w:rPr>
+          <w:rFonts w:ascii="Times New Roman" w:hAnsi="Times New Roman" w:cs="Times New Roman"/>
+          <w:b/>
+          <w:sz w:val="24"/>
+          <w:szCs w:val="24"/>
+        </w:rPr>
+        <w:t>:</w:t>
+      </w:r>
+      <w:r>
+        <w:rPr>
+          <w:rFonts w:ascii="Times New Roman" w:hAnsi="Times New Roman" w:cs="Times New Roman"/>
+          <w:b/>
+          <w:sz w:val="24"/>
+          <w:szCs w:val="24"/>
+        </w:rPr>
+        <w:t xml:space="preserve"> View user’s contact information</w:t>
+      </w:r>
+    </w:p>
+    <w:p>
+      <w:pPr>
+        <w:spacing w:line="240" w:lineRule="auto"/>
+        <w:rPr>
+          <w:rFonts w:ascii="Times New Roman" w:hAnsi="Times New Roman" w:cs="Times New Roman"/>
+          <w:sz w:val="24"/>
+          <w:szCs w:val="24"/>
+        </w:rPr>
+      </w:pPr>
+      <w:r>
+        <w:rPr>
+          <w:rFonts w:ascii="Times New Roman" w:hAnsi="Times New Roman" w:cs="Times New Roman"/>
+          <w:sz w:val="24"/>
+          <w:szCs w:val="24"/>
+        </w:rPr>
+        <w:t>Description</w:t>
+      </w:r>
+    </w:p>
+    <w:p>
+      <w:pPr>
+        <w:spacing w:line="240" w:lineRule="auto"/>
+        <w:ind w:left="720"/>
+        <w:rPr>
+          <w:rFonts w:ascii="Times New Roman" w:hAnsi="Times New Roman" w:cs="Times New Roman"/>
+          <w:sz w:val="24"/>
+          <w:szCs w:val="24"/>
+        </w:rPr>
+      </w:pPr>
+      <w:r>
+        <w:rPr>
+          <w:rFonts w:ascii="Times New Roman" w:hAnsi="Times New Roman" w:cs="Times New Roman"/>
+          <w:sz w:val="24"/>
+          <w:szCs w:val="24"/>
+        </w:rPr>
+        <w:t>The admin shall be able to view the user’s contact information in case the admin need to contact the user about an order that was placed. Also, the admin need the user’s contact information in order to send the user’s news or promotions.</w:t>
+      </w:r>
+    </w:p>
+    <w:p>
+      <w:pPr>
+        <w:spacing w:line="240" w:lineRule="auto"/>
+        <w:rPr>
+          <w:rFonts w:ascii="Times New Roman" w:hAnsi="Times New Roman" w:cs="Times New Roman"/>
+          <w:i/>
+          <w:sz w:val="24"/>
+          <w:szCs w:val="24"/>
+        </w:rPr>
+      </w:pPr>
+      <w:r>
+        <w:rPr>
+          <w:rFonts w:ascii="Times New Roman" w:hAnsi="Times New Roman" w:cs="Times New Roman"/>
+          <w:i/>
+          <w:sz w:val="24"/>
+          <w:szCs w:val="24"/>
+        </w:rPr>
+        <w:t>Input</w:t>
+      </w:r>
+    </w:p>
+    <w:p>
+      <w:pPr>
+        <w:pStyle w:val="ListParagraph"/>
+        <w:numPr>
+          <w:ilvl w:val="0"/>
+          <w:numId w:val="42"/>
+        </w:numPr>
+        <w:spacing w:line="240" w:lineRule="auto"/>
+        <w:rPr>
+          <w:rFonts w:ascii="Times New Roman" w:hAnsi="Times New Roman" w:cs="Times New Roman"/>
+          <w:sz w:val="24"/>
+          <w:szCs w:val="24"/>
+        </w:rPr>
+      </w:pPr>
+      <w:r>
+        <w:rPr>
+          <w:rFonts w:ascii="Times New Roman" w:hAnsi="Times New Roman" w:cs="Times New Roman"/>
+          <w:sz w:val="24"/>
+          <w:szCs w:val="24"/>
+        </w:rPr>
+        <w:t>User shall input his contact information such as name, phone number, and email address</w:t>
+      </w:r>
+    </w:p>
+    <w:p>
+      <w:pPr>
+        <w:pStyle w:val="ListParagraph"/>
+        <w:numPr>
+          <w:ilvl w:val="0"/>
+          <w:numId w:val="42"/>
+        </w:numPr>
+        <w:spacing w:line="240" w:lineRule="auto"/>
+        <w:rPr>
+          <w:rFonts w:ascii="Times New Roman" w:hAnsi="Times New Roman" w:cs="Times New Roman"/>
+          <w:sz w:val="24"/>
+          <w:szCs w:val="24"/>
+        </w:rPr>
+      </w:pPr>
+      <w:r>
+        <w:rPr>
+          <w:rFonts w:ascii="Times New Roman" w:hAnsi="Times New Roman" w:cs="Times New Roman"/>
+          <w:sz w:val="24"/>
+          <w:szCs w:val="24"/>
+        </w:rPr>
+        <w:t>Admin shall be logged in to view the user’s contact information</w:t>
+      </w:r>
+    </w:p>
+    <w:p>
+      <w:pPr>
+        <w:pStyle w:val="ListParagraph"/>
+        <w:numPr>
+          <w:ilvl w:val="0"/>
+          <w:numId w:val="42"/>
+        </w:numPr>
+        <w:spacing w:line="240" w:lineRule="auto"/>
+        <w:rPr>
+          <w:rFonts w:ascii="Times New Roman" w:hAnsi="Times New Roman" w:cs="Times New Roman"/>
+          <w:sz w:val="24"/>
+          <w:szCs w:val="24"/>
+        </w:rPr>
+      </w:pPr>
+      <w:r>
+        <w:rPr>
+          <w:rFonts w:ascii="Times New Roman" w:hAnsi="Times New Roman" w:cs="Times New Roman"/>
+          <w:sz w:val="24"/>
+          <w:szCs w:val="24"/>
+        </w:rPr>
+        <w:t>Admin click on the user’s name to view a specific user’s info</w:t>
+      </w:r>
+    </w:p>
+    <w:p>
+      <w:pPr>
+        <w:spacing w:line="240" w:lineRule="auto"/>
+        <w:rPr>
+          <w:rFonts w:ascii="Times New Roman" w:hAnsi="Times New Roman" w:cs="Times New Roman"/>
+          <w:i/>
+          <w:sz w:val="24"/>
+          <w:szCs w:val="24"/>
+        </w:rPr>
+      </w:pPr>
+      <w:r>
+        <w:rPr>
+          <w:rFonts w:ascii="Times New Roman" w:hAnsi="Times New Roman" w:cs="Times New Roman"/>
+          <w:i/>
+          <w:sz w:val="24"/>
+          <w:szCs w:val="24"/>
+        </w:rPr>
+        <w:t>Processing</w:t>
+      </w:r>
+    </w:p>
+    <w:p>
+      <w:pPr>
+        <w:pStyle w:val="ListParagraph"/>
+        <w:numPr>
+          <w:ilvl w:val="0"/>
+          <w:numId w:val="42"/>
+        </w:numPr>
+        <w:spacing w:line="240" w:lineRule="auto"/>
+        <w:rPr>
+          <w:rFonts w:ascii="Times New Roman" w:hAnsi="Times New Roman" w:cs="Times New Roman"/>
+          <w:sz w:val="24"/>
+          <w:szCs w:val="24"/>
+        </w:rPr>
+      </w:pPr>
+      <w:r>
+        <w:rPr>
+          <w:rFonts w:ascii="Times New Roman" w:hAnsi="Times New Roman" w:cs="Times New Roman"/>
+          <w:sz w:val="24"/>
+          <w:szCs w:val="24"/>
+        </w:rPr>
+        <w:t>System shall query for the user’s contact information from the database</w:t>
+      </w:r>
+    </w:p>
+    <w:p>
+      <w:pPr>
+        <w:spacing w:line="240" w:lineRule="auto"/>
+        <w:rPr>
+          <w:rFonts w:ascii="Times New Roman" w:hAnsi="Times New Roman" w:cs="Times New Roman"/>
+          <w:i/>
+          <w:sz w:val="24"/>
+          <w:szCs w:val="24"/>
+        </w:rPr>
+      </w:pPr>
+      <w:r>
+        <w:rPr>
+          <w:rFonts w:ascii="Times New Roman" w:hAnsi="Times New Roman" w:cs="Times New Roman"/>
+          <w:i/>
+          <w:sz w:val="24"/>
+          <w:szCs w:val="24"/>
+        </w:rPr>
+        <w:t>Output</w:t>
+      </w:r>
+    </w:p>
+    <w:p>
+      <w:pPr>
+        <w:spacing w:line="240" w:lineRule="auto"/>
+        <w:rPr>
+          <w:rFonts w:ascii="Times New Roman" w:hAnsi="Times New Roman" w:cs="Times New Roman"/>
+          <w:sz w:val="24"/>
+          <w:szCs w:val="24"/>
+        </w:rPr>
+      </w:pPr>
+      <w:r>
+        <w:rPr>
+          <w:rFonts w:ascii="Times New Roman" w:hAnsi="Times New Roman" w:cs="Times New Roman"/>
+          <w:i/>
+          <w:sz w:val="24"/>
+          <w:szCs w:val="24"/>
+        </w:rPr>
         <w:tab/>
-        <w:t>Processing</w:t>
-      </w:r>
-    </w:p>
-    <w:p>
-      <w:pPr>
-        <w:spacing w:line="240" w:lineRule="auto"/>
-        <w:rPr>
-          <w:rFonts w:ascii="Times New Roman" w:hAnsi="Times New Roman" w:cs="Times New Roman"/>
-          <w:i/>
-          <w:sz w:val="24"/>
-          <w:szCs w:val="24"/>
-        </w:rPr>
-      </w:pPr>
-      <w:r>
-        <w:rPr>
-          <w:rFonts w:ascii="Times New Roman" w:hAnsi="Times New Roman" w:cs="Times New Roman"/>
-          <w:i/>
-          <w:sz w:val="24"/>
-          <w:szCs w:val="24"/>
-        </w:rPr>
-        <w:tab/>
-        <w:t>Output</w:t>
-      </w:r>
-    </w:p>
-    <w:p>
-      <w:pPr>
-        <w:rPr>
-          <w:rFonts w:ascii="Times New Roman" w:hAnsi="Times New Roman" w:cs="Times New Roman"/>
+      </w:r>
+      <w:r>
+        <w:rPr>
+          <w:rFonts w:ascii="Times New Roman" w:hAnsi="Times New Roman" w:cs="Times New Roman"/>
+          <w:sz w:val="24"/>
+          <w:szCs w:val="24"/>
+        </w:rPr>
+        <w:t>A popup window shall display the user’s contact information to the admin</w:t>
+      </w:r>
+    </w:p>
+    <w:p>
+      <w:pPr>
+        <w:spacing w:line="240" w:lineRule="auto"/>
+        <w:rPr>
+          <w:rFonts w:ascii="Times New Roman" w:hAnsi="Times New Roman" w:cs="Times New Roman"/>
+          <w:sz w:val="24"/>
+          <w:szCs w:val="24"/>
+        </w:rPr>
+      </w:pPr>
+    </w:p>
+    <w:p>
+      <w:pPr>
+        <w:spacing w:line="240" w:lineRule="auto"/>
+        <w:rPr>
+          <w:rFonts w:ascii="Times New Roman" w:hAnsi="Times New Roman" w:cs="Times New Roman"/>
+          <w:sz w:val="24"/>
+          <w:szCs w:val="24"/>
+        </w:rPr>
+      </w:pPr>
+      <w:r>
+        <w:rPr>
+          <w:rFonts w:ascii="Times New Roman" w:eastAsia="Calibri" w:hAnsi="Times New Roman" w:cs="Times New Roman"/>
           <w:b/>
           <w:sz w:val="24"/>
           <w:szCs w:val="24"/>
         </w:rPr>
-      </w:pPr>
-      <w:r>
-        <w:rPr>
-          <w:rFonts w:ascii="Times New Roman" w:hAnsi="Times New Roman" w:cs="Times New Roman"/>
-          <w:b/>
-          <w:sz w:val="24"/>
-          <w:szCs w:val="24"/>
-        </w:rPr>
-        <w:t xml:space="preserve">6.2.6 </w:t>
-      </w:r>
-      <w:r>
-        <w:rPr>
-          <w:rFonts w:ascii="Times New Roman" w:hAnsi="Times New Roman" w:cs="Times New Roman"/>
-          <w:b/>
-          <w:sz w:val="24"/>
-          <w:szCs w:val="24"/>
-        </w:rPr>
-        <w:t>FR-6</w:t>
-      </w:r>
-      <w:r>
-        <w:rPr>
-          <w:rFonts w:ascii="Times New Roman" w:hAnsi="Times New Roman" w:cs="Times New Roman"/>
-          <w:b/>
-          <w:sz w:val="24"/>
-          <w:szCs w:val="24"/>
-        </w:rPr>
-        <w:t>:</w:t>
-      </w:r>
-      <w:r>
-        <w:rPr>
-          <w:rFonts w:ascii="Times New Roman" w:hAnsi="Times New Roman" w:cs="Times New Roman"/>
-          <w:b/>
-          <w:sz w:val="24"/>
-          <w:szCs w:val="24"/>
-        </w:rPr>
-        <w:t xml:space="preserve"> Contact Teamee </w:t>
-      </w:r>
-    </w:p>
-    <w:p>
-      <w:pPr>
-        <w:spacing w:line="240" w:lineRule="auto"/>
-        <w:rPr>
-          <w:rFonts w:ascii="Times New Roman" w:hAnsi="Times New Roman" w:cs="Times New Roman"/>
-          <w:sz w:val="24"/>
-          <w:szCs w:val="24"/>
-        </w:rPr>
-      </w:pPr>
-      <w:r>
-        <w:rPr>
-          <w:rFonts w:ascii="Times New Roman" w:hAnsi="Times New Roman" w:cs="Times New Roman"/>
-          <w:sz w:val="24"/>
-          <w:szCs w:val="24"/>
-        </w:rPr>
-        <w:t>Description</w:t>
-      </w:r>
-    </w:p>
-    <w:p>
-      <w:pPr>
-        <w:spacing w:line="240" w:lineRule="auto"/>
-        <w:rPr>
-          <w:rFonts w:ascii="Times New Roman" w:hAnsi="Times New Roman" w:cs="Times New Roman"/>
-          <w:sz w:val="24"/>
-          <w:szCs w:val="24"/>
-        </w:rPr>
-      </w:pPr>
-      <w:r>
-        <w:rPr>
-          <w:rFonts w:ascii="Times New Roman" w:hAnsi="Times New Roman" w:cs="Times New Roman"/>
-          <w:sz w:val="24"/>
-          <w:szCs w:val="24"/>
-        </w:rPr>
-        <w:tab/>
-      </w:r>
-    </w:p>
-    <w:p>
-      <w:pPr>
-        <w:spacing w:line="240" w:lineRule="auto"/>
-        <w:rPr>
-          <w:rFonts w:ascii="Times New Roman" w:hAnsi="Times New Roman" w:cs="Times New Roman"/>
-          <w:i/>
-          <w:sz w:val="24"/>
-          <w:szCs w:val="24"/>
-        </w:rPr>
-      </w:pPr>
-      <w:r>
-        <w:rPr>
-          <w:rFonts w:ascii="Times New Roman" w:hAnsi="Times New Roman" w:cs="Times New Roman"/>
-          <w:sz w:val="24"/>
-          <w:szCs w:val="24"/>
-        </w:rPr>
-        <w:tab/>
-      </w:r>
-      <w:r>
-        <w:rPr>
-          <w:rFonts w:ascii="Times New Roman" w:hAnsi="Times New Roman" w:cs="Times New Roman"/>
-          <w:i/>
-          <w:sz w:val="24"/>
-          <w:szCs w:val="24"/>
-        </w:rPr>
-        <w:t>Input</w:t>
-      </w:r>
-    </w:p>
-    <w:p>
-      <w:pPr>
-        <w:spacing w:line="240" w:lineRule="auto"/>
-        <w:rPr>
-          <w:rFonts w:ascii="Times New Roman" w:hAnsi="Times New Roman" w:cs="Times New Roman"/>
-          <w:i/>
-          <w:sz w:val="24"/>
-          <w:szCs w:val="24"/>
-        </w:rPr>
-      </w:pPr>
-      <w:r>
-        <w:rPr>
-          <w:rFonts w:ascii="Times New Roman" w:hAnsi="Times New Roman" w:cs="Times New Roman"/>
-          <w:i/>
-          <w:sz w:val="24"/>
-          <w:szCs w:val="24"/>
-        </w:rPr>
-        <w:tab/>
-        <w:t>Processing</w:t>
-      </w:r>
-    </w:p>
-    <w:p>
-      <w:pPr>
-        <w:spacing w:line="240" w:lineRule="auto"/>
-        <w:rPr>
-          <w:rFonts w:ascii="Times New Roman" w:hAnsi="Times New Roman" w:cs="Times New Roman"/>
-          <w:i/>
-          <w:sz w:val="24"/>
-          <w:szCs w:val="24"/>
-        </w:rPr>
-      </w:pPr>
-      <w:r>
-        <w:rPr>
-          <w:rFonts w:ascii="Times New Roman" w:hAnsi="Times New Roman" w:cs="Times New Roman"/>
-          <w:i/>
-          <w:sz w:val="24"/>
-          <w:szCs w:val="24"/>
-        </w:rPr>
-        <w:tab/>
-        <w:t>Output</w:t>
-      </w:r>
-    </w:p>
-    <w:p>
-      <w:pPr>
-        <w:rPr>
-          <w:rFonts w:ascii="Times New Roman" w:hAnsi="Times New Roman" w:cs="Times New Roman"/>
-          <w:b/>
-          <w:sz w:val="24"/>
-          <w:szCs w:val="24"/>
-        </w:rPr>
-      </w:pPr>
-      <w:r>
-        <w:rPr>
-          <w:rFonts w:ascii="Times New Roman" w:hAnsi="Times New Roman" w:cs="Times New Roman"/>
-          <w:b/>
-          <w:sz w:val="24"/>
-          <w:szCs w:val="24"/>
-        </w:rPr>
-        <w:t xml:space="preserve">6.2.7 </w:t>
-      </w:r>
-      <w:r>
-        <w:rPr>
-          <w:rFonts w:ascii="Times New Roman" w:hAnsi="Times New Roman" w:cs="Times New Roman"/>
-          <w:b/>
-          <w:sz w:val="24"/>
-          <w:szCs w:val="24"/>
-        </w:rPr>
-        <w:t>FR-7</w:t>
-      </w:r>
-      <w:r>
-        <w:rPr>
-          <w:rFonts w:ascii="Times New Roman" w:hAnsi="Times New Roman" w:cs="Times New Roman"/>
-          <w:b/>
-          <w:sz w:val="24"/>
-          <w:szCs w:val="24"/>
-        </w:rPr>
-        <w:t>:</w:t>
-      </w:r>
-      <w:r>
-        <w:rPr>
-          <w:rFonts w:ascii="Times New Roman" w:hAnsi="Times New Roman" w:cs="Times New Roman"/>
-          <w:b/>
-          <w:sz w:val="24"/>
-          <w:szCs w:val="24"/>
-        </w:rPr>
-        <w:t xml:space="preserve"> Sign up for promotions and news</w:t>
-      </w:r>
-    </w:p>
-    <w:p>
-      <w:pPr>
-        <w:spacing w:line="240" w:lineRule="auto"/>
-        <w:rPr>
-          <w:rFonts w:ascii="Times New Roman" w:hAnsi="Times New Roman" w:cs="Times New Roman"/>
-          <w:sz w:val="24"/>
-          <w:szCs w:val="24"/>
-        </w:rPr>
-      </w:pPr>
-      <w:r>
-        <w:rPr>
-          <w:rFonts w:ascii="Times New Roman" w:hAnsi="Times New Roman" w:cs="Times New Roman"/>
-          <w:sz w:val="24"/>
-          <w:szCs w:val="24"/>
-        </w:rPr>
-        <w:t>Description</w:t>
-      </w:r>
-    </w:p>
-    <w:p>
-      <w:pPr>
-        <w:spacing w:line="240" w:lineRule="auto"/>
-        <w:rPr>
-          <w:rFonts w:ascii="Times New Roman" w:hAnsi="Times New Roman" w:cs="Times New Roman"/>
-          <w:sz w:val="24"/>
-          <w:szCs w:val="24"/>
-        </w:rPr>
-      </w:pPr>
-      <w:r>
-        <w:rPr>
-          <w:rFonts w:ascii="Times New Roman" w:hAnsi="Times New Roman" w:cs="Times New Roman"/>
-          <w:sz w:val="24"/>
-          <w:szCs w:val="24"/>
-        </w:rPr>
-        <w:tab/>
-      </w:r>
-    </w:p>
-    <w:p>
-      <w:pPr>
-        <w:spacing w:line="240" w:lineRule="auto"/>
-        <w:rPr>
-          <w:rFonts w:ascii="Times New Roman" w:hAnsi="Times New Roman" w:cs="Times New Roman"/>
-          <w:i/>
-          <w:sz w:val="24"/>
-          <w:szCs w:val="24"/>
-        </w:rPr>
-      </w:pPr>
-      <w:r>
-        <w:rPr>
-          <w:rFonts w:ascii="Times New Roman" w:hAnsi="Times New Roman" w:cs="Times New Roman"/>
-          <w:sz w:val="24"/>
-          <w:szCs w:val="24"/>
-        </w:rPr>
-        <w:tab/>
-      </w:r>
-      <w:r>
-        <w:rPr>
-          <w:rFonts w:ascii="Times New Roman" w:hAnsi="Times New Roman" w:cs="Times New Roman"/>
-          <w:i/>
-          <w:sz w:val="24"/>
-          <w:szCs w:val="24"/>
-        </w:rPr>
-        <w:t>Input</w:t>
-      </w:r>
-    </w:p>
-    <w:p>
-      <w:pPr>
-        <w:spacing w:line="240" w:lineRule="auto"/>
-        <w:rPr>
-          <w:rFonts w:ascii="Times New Roman" w:hAnsi="Times New Roman" w:cs="Times New Roman"/>
-          <w:i/>
-          <w:sz w:val="24"/>
-          <w:szCs w:val="24"/>
-        </w:rPr>
-      </w:pPr>
-      <w:r>
-        <w:rPr>
-          <w:rFonts w:ascii="Times New Roman" w:hAnsi="Times New Roman" w:cs="Times New Roman"/>
-          <w:i/>
-          <w:sz w:val="24"/>
-          <w:szCs w:val="24"/>
-        </w:rPr>
-        <w:lastRenderedPageBreak/>
-        <w:tab/>
-        <w:t>Processing</w:t>
-      </w:r>
-    </w:p>
-    <w:p>
-      <w:pPr>
-        <w:spacing w:line="240" w:lineRule="auto"/>
-        <w:rPr>
-          <w:rFonts w:ascii="Times New Roman" w:hAnsi="Times New Roman" w:cs="Times New Roman"/>
-          <w:i/>
-          <w:sz w:val="24"/>
-          <w:szCs w:val="24"/>
-        </w:rPr>
-      </w:pPr>
-      <w:r>
-        <w:rPr>
-          <w:rFonts w:ascii="Times New Roman" w:hAnsi="Times New Roman" w:cs="Times New Roman"/>
-          <w:i/>
-          <w:sz w:val="24"/>
-          <w:szCs w:val="24"/>
-        </w:rPr>
-        <w:tab/>
-        <w:t>Output</w:t>
-      </w:r>
-    </w:p>
-    <w:p>
-      <w:pPr>
-        <w:spacing w:line="240" w:lineRule="auto"/>
-        <w:rPr>
-          <w:rFonts w:ascii="Times New Roman" w:eastAsia="Calibri" w:hAnsi="Times New Roman" w:cs="Times New Roman"/>
-          <w:b/>
-          <w:sz w:val="24"/>
-          <w:szCs w:val="24"/>
-        </w:rPr>
-      </w:pPr>
-      <w:r>
-        <w:rPr>
-          <w:rFonts w:ascii="Times New Roman" w:hAnsi="Times New Roman" w:cs="Times New Roman"/>
-          <w:b/>
-          <w:sz w:val="24"/>
-          <w:szCs w:val="24"/>
-        </w:rPr>
-        <w:t xml:space="preserve">6.2.8 </w:t>
-      </w:r>
-      <w:r>
-        <w:rPr>
-          <w:rFonts w:ascii="Times New Roman" w:hAnsi="Times New Roman" w:cs="Times New Roman"/>
-          <w:b/>
-          <w:sz w:val="24"/>
-          <w:szCs w:val="24"/>
-        </w:rPr>
-        <w:t>FR-8</w:t>
-      </w:r>
-      <w:r>
-        <w:rPr>
-          <w:rFonts w:ascii="Times New Roman" w:hAnsi="Times New Roman" w:cs="Times New Roman"/>
-          <w:b/>
-          <w:sz w:val="24"/>
-          <w:szCs w:val="24"/>
-        </w:rPr>
-        <w:t>:</w:t>
-      </w:r>
-      <w:r>
-        <w:rPr>
-          <w:rFonts w:ascii="Times New Roman" w:hAnsi="Times New Roman" w:cs="Times New Roman"/>
-          <w:b/>
-          <w:sz w:val="24"/>
-          <w:szCs w:val="24"/>
-        </w:rPr>
-        <w:t xml:space="preserve"> Obtain a receipt of the order</w:t>
-      </w:r>
-      <w:r>
-        <w:rPr>
-          <w:rFonts w:ascii="Times New Roman" w:eastAsia="Calibri" w:hAnsi="Times New Roman" w:cs="Times New Roman"/>
-          <w:b/>
+        <w:t>6.3. Performance requirements</w:t>
+      </w:r>
+    </w:p>
+    <w:p>
+      <w:pPr>
+        <w:spacing w:line="240" w:lineRule="auto"/>
+        <w:rPr>
+          <w:rFonts w:ascii="Times New Roman" w:eastAsia="Calibri" w:hAnsi="Times New Roman" w:cs="Times New Roman"/>
+          <w:sz w:val="24"/>
+          <w:szCs w:val="24"/>
+        </w:rPr>
+      </w:pPr>
+      <w:r>
+        <w:rPr>
+          <w:rFonts w:ascii="Times New Roman" w:eastAsia="Calibri" w:hAnsi="Times New Roman" w:cs="Times New Roman"/>
+          <w:sz w:val="24"/>
+          <w:szCs w:val="24"/>
+        </w:rPr>
+        <w:t>PER-1 Homepage shall load under 10 seconds</w:t>
+      </w:r>
+    </w:p>
+    <w:p>
+      <w:pPr>
+        <w:spacing w:line="240" w:lineRule="auto"/>
+        <w:rPr>
+          <w:rFonts w:ascii="Times New Roman" w:eastAsia="Calibri" w:hAnsi="Times New Roman" w:cs="Times New Roman"/>
+          <w:sz w:val="24"/>
+          <w:szCs w:val="24"/>
+        </w:rPr>
+      </w:pPr>
+      <w:r>
+        <w:rPr>
+          <w:rFonts w:ascii="Times New Roman" w:eastAsia="Calibri" w:hAnsi="Times New Roman" w:cs="Times New Roman"/>
+          <w:sz w:val="24"/>
+          <w:szCs w:val="24"/>
+        </w:rPr>
+        <w:t>PER-2 Any videos shall load under 5</w:t>
+      </w:r>
+      <w:r>
+        <w:rPr>
+          <w:rFonts w:ascii="Times New Roman" w:eastAsia="Calibri" w:hAnsi="Times New Roman" w:cs="Times New Roman"/>
           <w:sz w:val="24"/>
           <w:szCs w:val="24"/>
         </w:rPr>
         <w:t xml:space="preserve"> </w:t>
       </w:r>
-    </w:p>
-    <w:p>
-      <w:pPr>
-        <w:spacing w:line="240" w:lineRule="auto"/>
-        <w:rPr>
-          <w:rFonts w:ascii="Times New Roman" w:hAnsi="Times New Roman" w:cs="Times New Roman"/>
-          <w:sz w:val="24"/>
-          <w:szCs w:val="24"/>
-        </w:rPr>
-      </w:pPr>
-      <w:r>
-        <w:rPr>
-          <w:rFonts w:ascii="Times New Roman" w:hAnsi="Times New Roman" w:cs="Times New Roman"/>
-          <w:sz w:val="24"/>
-          <w:szCs w:val="24"/>
-        </w:rPr>
-        <w:t>Description</w:t>
-      </w:r>
-    </w:p>
-    <w:p>
-      <w:pPr>
-        <w:spacing w:line="240" w:lineRule="auto"/>
-        <w:rPr>
-          <w:rFonts w:ascii="Times New Roman" w:hAnsi="Times New Roman" w:cs="Times New Roman"/>
-          <w:sz w:val="24"/>
-          <w:szCs w:val="24"/>
-        </w:rPr>
-      </w:pPr>
-      <w:r>
-        <w:rPr>
-          <w:rFonts w:ascii="Times New Roman" w:hAnsi="Times New Roman" w:cs="Times New Roman"/>
-          <w:sz w:val="24"/>
-          <w:szCs w:val="24"/>
-        </w:rPr>
-        <w:tab/>
-      </w:r>
-    </w:p>
-    <w:p>
-      <w:pPr>
-        <w:spacing w:line="240" w:lineRule="auto"/>
-        <w:rPr>
-          <w:rFonts w:ascii="Times New Roman" w:hAnsi="Times New Roman" w:cs="Times New Roman"/>
-          <w:i/>
-          <w:sz w:val="24"/>
-          <w:szCs w:val="24"/>
-        </w:rPr>
-      </w:pPr>
-      <w:r>
-        <w:rPr>
-          <w:rFonts w:ascii="Times New Roman" w:hAnsi="Times New Roman" w:cs="Times New Roman"/>
-          <w:sz w:val="24"/>
-          <w:szCs w:val="24"/>
-        </w:rPr>
-        <w:tab/>
-      </w:r>
-      <w:r>
-        <w:rPr>
-          <w:rFonts w:ascii="Times New Roman" w:hAnsi="Times New Roman" w:cs="Times New Roman"/>
-          <w:i/>
-          <w:sz w:val="24"/>
-          <w:szCs w:val="24"/>
-        </w:rPr>
-        <w:t>Input</w:t>
-      </w:r>
-    </w:p>
-    <w:p>
-      <w:pPr>
-        <w:spacing w:line="240" w:lineRule="auto"/>
-        <w:rPr>
-          <w:rFonts w:ascii="Times New Roman" w:hAnsi="Times New Roman" w:cs="Times New Roman"/>
-          <w:i/>
-          <w:sz w:val="24"/>
-          <w:szCs w:val="24"/>
-        </w:rPr>
-      </w:pPr>
-      <w:r>
-        <w:rPr>
-          <w:rFonts w:ascii="Times New Roman" w:hAnsi="Times New Roman" w:cs="Times New Roman"/>
-          <w:i/>
-          <w:sz w:val="24"/>
-          <w:szCs w:val="24"/>
-        </w:rPr>
-        <w:tab/>
-        <w:t>Processing</w:t>
-      </w:r>
-    </w:p>
-    <w:p>
-      <w:pPr>
-        <w:spacing w:line="240" w:lineRule="auto"/>
-        <w:rPr>
-          <w:rFonts w:ascii="Times New Roman" w:hAnsi="Times New Roman" w:cs="Times New Roman"/>
-          <w:i/>
-          <w:sz w:val="24"/>
-          <w:szCs w:val="24"/>
-        </w:rPr>
-      </w:pPr>
-      <w:r>
-        <w:rPr>
-          <w:rFonts w:ascii="Times New Roman" w:hAnsi="Times New Roman" w:cs="Times New Roman"/>
-          <w:i/>
-          <w:sz w:val="24"/>
-          <w:szCs w:val="24"/>
-        </w:rPr>
-        <w:tab/>
-        <w:t>Output</w:t>
-      </w:r>
-    </w:p>
-    <w:p>
-      <w:pPr>
-        <w:spacing w:line="240" w:lineRule="auto"/>
-        <w:rPr>
-          <w:rFonts w:ascii="Times New Roman" w:hAnsi="Times New Roman" w:cs="Times New Roman"/>
-          <w:sz w:val="24"/>
-          <w:szCs w:val="24"/>
-        </w:rPr>
-      </w:pPr>
-      <w:r>
-        <w:rPr>
-          <w:rFonts w:ascii="Times New Roman" w:hAnsi="Times New Roman" w:cs="Times New Roman"/>
-          <w:b/>
-          <w:sz w:val="24"/>
-          <w:szCs w:val="24"/>
-        </w:rPr>
-        <w:t xml:space="preserve">6.2.9 </w:t>
-      </w:r>
-      <w:r>
-        <w:rPr>
-          <w:rFonts w:ascii="Times New Roman" w:hAnsi="Times New Roman" w:cs="Times New Roman"/>
-          <w:b/>
-          <w:sz w:val="24"/>
-          <w:szCs w:val="24"/>
-        </w:rPr>
-        <w:t>FR-9</w:t>
-      </w:r>
-      <w:r>
-        <w:rPr>
-          <w:rFonts w:ascii="Times New Roman" w:hAnsi="Times New Roman" w:cs="Times New Roman"/>
-          <w:b/>
-          <w:sz w:val="24"/>
-          <w:szCs w:val="24"/>
-        </w:rPr>
-        <w:t>:</w:t>
-      </w:r>
-      <w:r>
-        <w:rPr>
-          <w:rFonts w:ascii="Times New Roman" w:hAnsi="Times New Roman" w:cs="Times New Roman"/>
-          <w:b/>
-          <w:sz w:val="24"/>
-          <w:szCs w:val="24"/>
-        </w:rPr>
-        <w:t xml:space="preserve"> Check all order</w:t>
-      </w:r>
-      <w:r>
-        <w:rPr>
-          <w:rFonts w:ascii="Times New Roman" w:hAnsi="Times New Roman" w:cs="Times New Roman"/>
-          <w:sz w:val="24"/>
-          <w:szCs w:val="24"/>
-        </w:rPr>
-        <w:t xml:space="preserve"> </w:t>
-      </w:r>
-    </w:p>
-    <w:p>
-      <w:pPr>
-        <w:spacing w:line="240" w:lineRule="auto"/>
-        <w:rPr>
-          <w:rFonts w:ascii="Times New Roman" w:hAnsi="Times New Roman" w:cs="Times New Roman"/>
-          <w:sz w:val="24"/>
-          <w:szCs w:val="24"/>
-        </w:rPr>
-      </w:pPr>
-      <w:r>
-        <w:rPr>
-          <w:rFonts w:ascii="Times New Roman" w:hAnsi="Times New Roman" w:cs="Times New Roman"/>
-          <w:sz w:val="24"/>
-          <w:szCs w:val="24"/>
-        </w:rPr>
-        <w:t>Description</w:t>
-      </w:r>
-    </w:p>
-    <w:p>
-      <w:pPr>
-        <w:spacing w:line="240" w:lineRule="auto"/>
-        <w:rPr>
-          <w:rFonts w:ascii="Times New Roman" w:hAnsi="Times New Roman" w:cs="Times New Roman"/>
-          <w:sz w:val="24"/>
-          <w:szCs w:val="24"/>
-        </w:rPr>
-      </w:pPr>
-      <w:r>
-        <w:rPr>
-          <w:rFonts w:ascii="Times New Roman" w:hAnsi="Times New Roman" w:cs="Times New Roman"/>
-          <w:sz w:val="24"/>
-          <w:szCs w:val="24"/>
-        </w:rPr>
-        <w:tab/>
-      </w:r>
-    </w:p>
-    <w:p>
-      <w:pPr>
-        <w:spacing w:line="240" w:lineRule="auto"/>
-        <w:rPr>
-          <w:rFonts w:ascii="Times New Roman" w:hAnsi="Times New Roman" w:cs="Times New Roman"/>
-          <w:i/>
-          <w:sz w:val="24"/>
-          <w:szCs w:val="24"/>
-        </w:rPr>
-      </w:pPr>
-      <w:r>
-        <w:rPr>
-          <w:rFonts w:ascii="Times New Roman" w:hAnsi="Times New Roman" w:cs="Times New Roman"/>
-          <w:sz w:val="24"/>
-          <w:szCs w:val="24"/>
-        </w:rPr>
-        <w:tab/>
-      </w:r>
-      <w:r>
-        <w:rPr>
-          <w:rFonts w:ascii="Times New Roman" w:hAnsi="Times New Roman" w:cs="Times New Roman"/>
-          <w:i/>
-          <w:sz w:val="24"/>
-          <w:szCs w:val="24"/>
-        </w:rPr>
-        <w:t>Input</w:t>
-      </w:r>
-    </w:p>
-    <w:p>
-      <w:pPr>
-        <w:spacing w:line="240" w:lineRule="auto"/>
-        <w:rPr>
-          <w:rFonts w:ascii="Times New Roman" w:hAnsi="Times New Roman" w:cs="Times New Roman"/>
-          <w:i/>
-          <w:sz w:val="24"/>
-          <w:szCs w:val="24"/>
-        </w:rPr>
-      </w:pPr>
-      <w:r>
-        <w:rPr>
-          <w:rFonts w:ascii="Times New Roman" w:hAnsi="Times New Roman" w:cs="Times New Roman"/>
-          <w:i/>
-          <w:sz w:val="24"/>
-          <w:szCs w:val="24"/>
-        </w:rPr>
-        <w:tab/>
-        <w:t>Processing</w:t>
-      </w:r>
-    </w:p>
-    <w:p>
-      <w:pPr>
-        <w:spacing w:line="240" w:lineRule="auto"/>
-        <w:rPr>
-          <w:rFonts w:ascii="Times New Roman" w:hAnsi="Times New Roman" w:cs="Times New Roman"/>
-          <w:i/>
-          <w:sz w:val="24"/>
-          <w:szCs w:val="24"/>
-        </w:rPr>
-      </w:pPr>
-      <w:r>
-        <w:rPr>
-          <w:rFonts w:ascii="Times New Roman" w:hAnsi="Times New Roman" w:cs="Times New Roman"/>
-          <w:i/>
-          <w:sz w:val="24"/>
-          <w:szCs w:val="24"/>
-        </w:rPr>
-        <w:tab/>
-        <w:t>Output</w:t>
-      </w:r>
-    </w:p>
-    <w:p>
-      <w:pPr>
-        <w:rPr>
-          <w:rFonts w:ascii="Times New Roman" w:hAnsi="Times New Roman" w:cs="Times New Roman"/>
-          <w:b/>
-          <w:sz w:val="24"/>
-          <w:szCs w:val="24"/>
-        </w:rPr>
-      </w:pPr>
-      <w:r>
-        <w:rPr>
-          <w:rFonts w:ascii="Times New Roman" w:hAnsi="Times New Roman" w:cs="Times New Roman"/>
-          <w:b/>
-          <w:sz w:val="24"/>
-          <w:szCs w:val="24"/>
-        </w:rPr>
-        <w:t xml:space="preserve">6.2.10 </w:t>
-      </w:r>
-      <w:r>
-        <w:rPr>
-          <w:rFonts w:ascii="Times New Roman" w:hAnsi="Times New Roman" w:cs="Times New Roman"/>
-          <w:b/>
-          <w:sz w:val="24"/>
-          <w:szCs w:val="24"/>
-        </w:rPr>
-        <w:t>FR-10</w:t>
-      </w:r>
-      <w:r>
-        <w:rPr>
-          <w:rFonts w:ascii="Times New Roman" w:hAnsi="Times New Roman" w:cs="Times New Roman"/>
-          <w:b/>
-          <w:sz w:val="24"/>
-          <w:szCs w:val="24"/>
-        </w:rPr>
-        <w:t>:</w:t>
-      </w:r>
-      <w:r>
-        <w:rPr>
-          <w:rFonts w:ascii="Times New Roman" w:hAnsi="Times New Roman" w:cs="Times New Roman"/>
-          <w:b/>
-          <w:sz w:val="24"/>
-          <w:szCs w:val="24"/>
-        </w:rPr>
-        <w:t xml:space="preserve"> Complete an order</w:t>
-      </w:r>
-    </w:p>
-    <w:p>
-      <w:pPr>
-        <w:spacing w:line="240" w:lineRule="auto"/>
-        <w:rPr>
-          <w:rFonts w:ascii="Times New Roman" w:hAnsi="Times New Roman" w:cs="Times New Roman"/>
-          <w:sz w:val="24"/>
-          <w:szCs w:val="24"/>
-        </w:rPr>
-      </w:pPr>
-      <w:r>
-        <w:rPr>
-          <w:rFonts w:ascii="Times New Roman" w:hAnsi="Times New Roman" w:cs="Times New Roman"/>
-          <w:sz w:val="24"/>
-          <w:szCs w:val="24"/>
-        </w:rPr>
-        <w:t>Description</w:t>
-      </w:r>
-    </w:p>
-    <w:p>
-      <w:pPr>
-        <w:spacing w:line="240" w:lineRule="auto"/>
-        <w:rPr>
-          <w:rFonts w:ascii="Times New Roman" w:hAnsi="Times New Roman" w:cs="Times New Roman"/>
-          <w:sz w:val="24"/>
-          <w:szCs w:val="24"/>
-        </w:rPr>
-      </w:pPr>
-      <w:r>
-        <w:rPr>
-          <w:rFonts w:ascii="Times New Roman" w:hAnsi="Times New Roman" w:cs="Times New Roman"/>
-          <w:sz w:val="24"/>
-          <w:szCs w:val="24"/>
-        </w:rPr>
-        <w:tab/>
-      </w:r>
-    </w:p>
-    <w:p>
-      <w:pPr>
-        <w:spacing w:line="240" w:lineRule="auto"/>
-        <w:rPr>
-          <w:rFonts w:ascii="Times New Roman" w:hAnsi="Times New Roman" w:cs="Times New Roman"/>
-          <w:i/>
-          <w:sz w:val="24"/>
-          <w:szCs w:val="24"/>
-        </w:rPr>
-      </w:pPr>
-      <w:r>
-        <w:rPr>
-          <w:rFonts w:ascii="Times New Roman" w:hAnsi="Times New Roman" w:cs="Times New Roman"/>
-          <w:sz w:val="24"/>
-          <w:szCs w:val="24"/>
-        </w:rPr>
-        <w:tab/>
-      </w:r>
-      <w:r>
-        <w:rPr>
-          <w:rFonts w:ascii="Times New Roman" w:hAnsi="Times New Roman" w:cs="Times New Roman"/>
-          <w:i/>
-          <w:sz w:val="24"/>
-          <w:szCs w:val="24"/>
-        </w:rPr>
-        <w:t>Input</w:t>
-      </w:r>
-    </w:p>
-    <w:p>
-      <w:pPr>
-        <w:spacing w:line="240" w:lineRule="auto"/>
-        <w:rPr>
-          <w:rFonts w:ascii="Times New Roman" w:hAnsi="Times New Roman" w:cs="Times New Roman"/>
-          <w:i/>
-          <w:sz w:val="24"/>
-          <w:szCs w:val="24"/>
-        </w:rPr>
-      </w:pPr>
-      <w:r>
-        <w:rPr>
-          <w:rFonts w:ascii="Times New Roman" w:hAnsi="Times New Roman" w:cs="Times New Roman"/>
-          <w:i/>
-          <w:sz w:val="24"/>
-          <w:szCs w:val="24"/>
-        </w:rPr>
-        <w:tab/>
-        <w:t>Processing</w:t>
-      </w:r>
-    </w:p>
-    <w:p>
-      <w:pPr>
-        <w:spacing w:line="240" w:lineRule="auto"/>
-        <w:rPr>
-          <w:rFonts w:ascii="Times New Roman" w:hAnsi="Times New Roman" w:cs="Times New Roman"/>
-          <w:i/>
-          <w:sz w:val="24"/>
-          <w:szCs w:val="24"/>
-        </w:rPr>
-      </w:pPr>
-      <w:r>
-        <w:rPr>
-          <w:rFonts w:ascii="Times New Roman" w:hAnsi="Times New Roman" w:cs="Times New Roman"/>
-          <w:i/>
-          <w:sz w:val="24"/>
-          <w:szCs w:val="24"/>
-        </w:rPr>
-        <w:tab/>
-        <w:t>Output</w:t>
-      </w:r>
-    </w:p>
-    <w:p>
-      <w:pPr>
-        <w:spacing w:line="240" w:lineRule="auto"/>
-        <w:rPr>
-          <w:rFonts w:ascii="Times New Roman" w:hAnsi="Times New Roman" w:cs="Times New Roman"/>
-          <w:b/>
-          <w:sz w:val="24"/>
-          <w:szCs w:val="24"/>
-        </w:rPr>
-      </w:pPr>
-      <w:r>
-        <w:rPr>
-          <w:rFonts w:ascii="Times New Roman" w:hAnsi="Times New Roman" w:cs="Times New Roman"/>
-          <w:b/>
-          <w:sz w:val="24"/>
-          <w:szCs w:val="24"/>
-        </w:rPr>
-        <w:t xml:space="preserve">6.2.11 </w:t>
-      </w:r>
-      <w:r>
-        <w:rPr>
-          <w:rFonts w:ascii="Times New Roman" w:hAnsi="Times New Roman" w:cs="Times New Roman"/>
-          <w:b/>
-          <w:sz w:val="24"/>
-          <w:szCs w:val="24"/>
-        </w:rPr>
-        <w:t>FR-11</w:t>
-      </w:r>
-      <w:r>
-        <w:rPr>
-          <w:rFonts w:ascii="Times New Roman" w:hAnsi="Times New Roman" w:cs="Times New Roman"/>
-          <w:b/>
-          <w:sz w:val="24"/>
-          <w:szCs w:val="24"/>
-        </w:rPr>
-        <w:t>:</w:t>
-      </w:r>
-      <w:r>
-        <w:rPr>
-          <w:rFonts w:ascii="Times New Roman" w:hAnsi="Times New Roman" w:cs="Times New Roman"/>
-          <w:b/>
-          <w:sz w:val="24"/>
-          <w:szCs w:val="24"/>
-        </w:rPr>
-        <w:t xml:space="preserve"> View user’s contact information</w:t>
-      </w:r>
-    </w:p>
-    <w:p>
-      <w:pPr>
-        <w:spacing w:line="240" w:lineRule="auto"/>
-        <w:rPr>
-          <w:rFonts w:ascii="Times New Roman" w:hAnsi="Times New Roman" w:cs="Times New Roman"/>
-          <w:sz w:val="24"/>
-          <w:szCs w:val="24"/>
-        </w:rPr>
-      </w:pPr>
-      <w:r>
-        <w:rPr>
-          <w:rFonts w:ascii="Times New Roman" w:hAnsi="Times New Roman" w:cs="Times New Roman"/>
-          <w:sz w:val="24"/>
-          <w:szCs w:val="24"/>
-        </w:rPr>
-        <w:t>Description</w:t>
-      </w:r>
-    </w:p>
-    <w:p>
-      <w:pPr>
-        <w:spacing w:line="240" w:lineRule="auto"/>
-        <w:rPr>
-          <w:rFonts w:ascii="Times New Roman" w:hAnsi="Times New Roman" w:cs="Times New Roman"/>
-          <w:sz w:val="24"/>
-          <w:szCs w:val="24"/>
-        </w:rPr>
-      </w:pPr>
-      <w:r>
-        <w:rPr>
-          <w:rFonts w:ascii="Times New Roman" w:hAnsi="Times New Roman" w:cs="Times New Roman"/>
-          <w:sz w:val="24"/>
-          <w:szCs w:val="24"/>
-        </w:rPr>
-        <w:tab/>
-      </w:r>
-    </w:p>
-    <w:p>
-      <w:pPr>
-        <w:spacing w:line="240" w:lineRule="auto"/>
-        <w:rPr>
-          <w:rFonts w:ascii="Times New Roman" w:hAnsi="Times New Roman" w:cs="Times New Roman"/>
-          <w:i/>
-          <w:sz w:val="24"/>
-          <w:szCs w:val="24"/>
-        </w:rPr>
-      </w:pPr>
-      <w:r>
-        <w:rPr>
-          <w:rFonts w:ascii="Times New Roman" w:hAnsi="Times New Roman" w:cs="Times New Roman"/>
-          <w:sz w:val="24"/>
-          <w:szCs w:val="24"/>
-        </w:rPr>
-        <w:tab/>
-      </w:r>
-      <w:r>
-        <w:rPr>
-          <w:rFonts w:ascii="Times New Roman" w:hAnsi="Times New Roman" w:cs="Times New Roman"/>
-          <w:i/>
-          <w:sz w:val="24"/>
-          <w:szCs w:val="24"/>
-        </w:rPr>
-        <w:t>Input</w:t>
-      </w:r>
-    </w:p>
-    <w:p>
-      <w:pPr>
-        <w:spacing w:line="240" w:lineRule="auto"/>
-        <w:rPr>
-          <w:rFonts w:ascii="Times New Roman" w:hAnsi="Times New Roman" w:cs="Times New Roman"/>
-          <w:i/>
-          <w:sz w:val="24"/>
-          <w:szCs w:val="24"/>
-        </w:rPr>
-      </w:pPr>
-      <w:r>
-        <w:rPr>
-          <w:rFonts w:ascii="Times New Roman" w:hAnsi="Times New Roman" w:cs="Times New Roman"/>
-          <w:i/>
-          <w:sz w:val="24"/>
-          <w:szCs w:val="24"/>
-        </w:rPr>
-        <w:tab/>
-        <w:t>Processing</w:t>
-      </w:r>
-    </w:p>
-    <w:p>
-      <w:pPr>
-        <w:spacing w:line="240" w:lineRule="auto"/>
-        <w:rPr>
-          <w:rFonts w:ascii="Times New Roman" w:hAnsi="Times New Roman" w:cs="Times New Roman"/>
-          <w:i/>
-          <w:sz w:val="24"/>
-          <w:szCs w:val="24"/>
-        </w:rPr>
-      </w:pPr>
-      <w:r>
-        <w:rPr>
-          <w:rFonts w:ascii="Times New Roman" w:hAnsi="Times New Roman" w:cs="Times New Roman"/>
-          <w:i/>
-          <w:sz w:val="24"/>
-          <w:szCs w:val="24"/>
-        </w:rPr>
-        <w:tab/>
-        <w:t>Output</w:t>
-      </w:r>
-    </w:p>
-    <w:p>
-      <w:pPr>
-        <w:spacing w:line="240" w:lineRule="auto"/>
-        <w:rPr>
-          <w:rFonts w:ascii="Times New Roman" w:hAnsi="Times New Roman" w:cs="Times New Roman"/>
-          <w:i/>
-          <w:sz w:val="24"/>
-          <w:szCs w:val="24"/>
-        </w:rPr>
-      </w:pPr>
-    </w:p>
-    <w:p>
-      <w:pPr>
-        <w:spacing w:line="240" w:lineRule="auto"/>
-        <w:rPr>
-          <w:rFonts w:ascii="Times New Roman" w:hAnsi="Times New Roman" w:cs="Times New Roman"/>
-          <w:sz w:val="24"/>
-          <w:szCs w:val="24"/>
-        </w:rPr>
-      </w:pPr>
-      <w:r>
-        <w:rPr>
-          <w:rFonts w:ascii="Times New Roman" w:eastAsia="Calibri" w:hAnsi="Times New Roman" w:cs="Times New Roman"/>
-          <w:b/>
-          <w:sz w:val="24"/>
-          <w:szCs w:val="24"/>
-        </w:rPr>
-        <w:t>6.3. Performance requirements</w:t>
-      </w:r>
-    </w:p>
-    <w:p>
-      <w:pPr>
-        <w:spacing w:line="240" w:lineRule="auto"/>
-        <w:rPr>
-          <w:rFonts w:ascii="Times New Roman" w:eastAsia="Calibri" w:hAnsi="Times New Roman" w:cs="Times New Roman"/>
-          <w:sz w:val="24"/>
-          <w:szCs w:val="24"/>
-        </w:rPr>
-      </w:pPr>
-      <w:r>
-        <w:rPr>
-          <w:rFonts w:ascii="Times New Roman" w:eastAsia="Calibri" w:hAnsi="Times New Roman" w:cs="Times New Roman"/>
-          <w:sz w:val="24"/>
-          <w:szCs w:val="24"/>
-        </w:rPr>
-        <w:t>PER-1 Homepage shall load under 10 seconds</w:t>
-      </w:r>
-    </w:p>
-    <w:p>
-      <w:pPr>
-        <w:spacing w:line="240" w:lineRule="auto"/>
-        <w:rPr>
-          <w:rFonts w:ascii="Times New Roman" w:eastAsia="Calibri" w:hAnsi="Times New Roman" w:cs="Times New Roman"/>
-          <w:sz w:val="24"/>
-          <w:szCs w:val="24"/>
-        </w:rPr>
-      </w:pPr>
-      <w:r>
-        <w:rPr>
-          <w:rFonts w:ascii="Times New Roman" w:eastAsia="Calibri" w:hAnsi="Times New Roman" w:cs="Times New Roman"/>
-          <w:sz w:val="24"/>
-          <w:szCs w:val="24"/>
-        </w:rPr>
-        <w:t>PER-2 Any videos shall load under 5</w:t>
-      </w:r>
-      <w:r>
-        <w:rPr>
-          <w:rFonts w:ascii="Times New Roman" w:eastAsia="Calibri" w:hAnsi="Times New Roman" w:cs="Times New Roman"/>
-          <w:sz w:val="24"/>
-          <w:szCs w:val="24"/>
-        </w:rPr>
-        <w:t xml:space="preserve"> </w:t>
-      </w:r>
       <w:r>
         <w:rPr>
           <w:rFonts w:ascii="Times New Roman" w:eastAsia="Calibri" w:hAnsi="Times New Roman" w:cs="Times New Roman"/>
@@ -8674,20 +9444,47 @@
       <w:pPr>
         <w:spacing w:line="240" w:lineRule="auto"/>
         <w:rPr>
-          <w:rFonts w:ascii="Times New Roman" w:hAnsi="Times New Roman" w:cs="Times New Roman"/>
-          <w:sz w:val="24"/>
-          <w:szCs w:val="24"/>
-        </w:rPr>
-      </w:pPr>
-      <w:r>
-        <w:rPr>
-          <w:rFonts w:ascii="Times New Roman" w:eastAsia="Calibri" w:hAnsi="Times New Roman" w:cs="Times New Roman"/>
-          <w:b/>
-          <w:sz w:val="24"/>
-          <w:szCs w:val="24"/>
-        </w:rPr>
-        <w:t xml:space="preserve"> </w:t>
-      </w:r>
+          <w:rFonts w:ascii="Times New Roman" w:eastAsia="Calibri" w:hAnsi="Times New Roman" w:cs="Times New Roman"/>
+          <w:sz w:val="24"/>
+          <w:szCs w:val="24"/>
+        </w:rPr>
+      </w:pPr>
+      <w:r>
+        <w:rPr>
+          <w:rFonts w:ascii="Times New Roman" w:eastAsia="Calibri" w:hAnsi="Times New Roman" w:cs="Times New Roman"/>
+          <w:sz w:val="24"/>
+          <w:szCs w:val="24"/>
+        </w:rPr>
+        <w:t>PER-4 All error prompts shall be displayed within 2 seconds</w:t>
+      </w:r>
+    </w:p>
+    <w:p>
+      <w:pPr>
+        <w:spacing w:line="240" w:lineRule="auto"/>
+        <w:rPr>
+          <w:rFonts w:ascii="Times New Roman" w:eastAsia="Calibri" w:hAnsi="Times New Roman" w:cs="Times New Roman"/>
+          <w:sz w:val="24"/>
+          <w:szCs w:val="24"/>
+        </w:rPr>
+      </w:pPr>
+      <w:r>
+        <w:rPr>
+          <w:rFonts w:ascii="Times New Roman" w:eastAsia="Calibri" w:hAnsi="Times New Roman" w:cs="Times New Roman"/>
+          <w:sz w:val="24"/>
+          <w:szCs w:val="24"/>
+        </w:rPr>
+        <w:t>PER-5 The notification for successful signup shall be displayed under 3 seconds</w:t>
+      </w:r>
+    </w:p>
+    <w:p>
+      <w:pPr>
+        <w:spacing w:line="240" w:lineRule="auto"/>
+        <w:rPr>
+          <w:rFonts w:ascii="Times New Roman" w:hAnsi="Times New Roman" w:cs="Times New Roman"/>
+          <w:sz w:val="24"/>
+          <w:szCs w:val="24"/>
+        </w:rPr>
+      </w:pPr>
     </w:p>
     <w:p>
       <w:pPr>
@@ -9206,7 +10003,23 @@
           <w:sz w:val="24"/>
           <w:szCs w:val="24"/>
         </w:rPr>
-        <w:t xml:space="preserve"> users with the correct authorization are allow access. </w:t>
+        <w:t xml:space="preserve"> users with the correct authorization are allow</w:t>
+      </w:r>
+      <w:r>
+        <w:rPr>
+          <w:rFonts w:ascii="Times New Roman" w:eastAsia="Calibri" w:hAnsi="Times New Roman" w:cs="Times New Roman"/>
+          <w:sz w:val="24"/>
+          <w:szCs w:val="24"/>
+        </w:rPr>
+        <w:t>ed</w:t>
+      </w:r>
+      <w:r>
+        <w:rPr>
+          <w:rFonts w:ascii="Times New Roman" w:eastAsia="Calibri" w:hAnsi="Times New Roman" w:cs="Times New Roman"/>
+          <w:sz w:val="24"/>
+          <w:szCs w:val="24"/>
+        </w:rPr>
+        <w:t xml:space="preserve"> access. </w:t>
       </w:r>
     </w:p>
     <w:p>
@@ -10433,7 +11246,23 @@
                 <w:sz w:val="24"/>
                 <w:szCs w:val="24"/>
               </w:rPr>
-              <w:t xml:space="preserve">     2. User sign in either using a username or email with the correct                       </w:t>
+              <w:t xml:space="preserve">     </w:t>
+            </w:r>
+            <w:r>
+              <w:rPr>
+                <w:rFonts w:ascii="Times New Roman" w:hAnsi="Times New Roman" w:cs="Times New Roman"/>
+                <w:sz w:val="24"/>
+                <w:szCs w:val="24"/>
+              </w:rPr>
+              <w:t>2. User sign in using his/her</w:t>
+            </w:r>
+            <w:r>
+              <w:rPr>
+                <w:rFonts w:ascii="Times New Roman" w:hAnsi="Times New Roman" w:cs="Times New Roman"/>
+                <w:sz w:val="24"/>
+                <w:szCs w:val="24"/>
+              </w:rPr>
+              <w:t xml:space="preserve"> email with the correct                       </w:t>
             </w:r>
             <w:r>
               <w:rPr>
@@ -24546,7 +25375,7 @@
 </file>
 
 <file path=customXml/itemProps1.xml><?xml version="1.0" encoding="utf-8"?>
-<ds:datastoreItem xmlns:ds="http://schemas.openxmlformats.org/officeDocument/2006/customXml" ds:itemID="{3D93670A-AB44-4E03-9871-9C3972F6454C}">
+<ds:datastoreItem xmlns:ds="http://schemas.openxmlformats.org/officeDocument/2006/customXml" ds:itemID="{E31D57C2-B8C4-4C9C-A3A2-B483F19EAAFF}">
   <ds:schemaRefs>
     <ds:schemaRef ds:uri="http://schemas.openxmlformats.org/officeDocument/2006/bibliography"/>
   </ds:schemaRefs>

</xml_diff>